<commit_message>
Fixed Add HW Pump Differential Pressure Reset
</commit_message>
<xml_diff>
--- a/design_docs/Add_Hot_water_Pump_Differential_Pressure_Reset_Measure_Specification.docx
+++ b/design_docs/Add_Hot_water_Pump_Differential_Pressure_Reset_Measure_Specification.docx
@@ -9,2158 +9,2087 @@
           <w:rFonts w:eastAsia="Times New Roman"/>
         </w:rPr>
       </w:pPr>
+      <w:r>
+        <w:rPr>
+          <w:rFonts w:eastAsia="Times New Roman"/>
+        </w:rPr>
+        <w:t xml:space="preserve">Add </w:t>
+      </w:r>
+      <w:r>
+        <w:rPr>
+          <w:rFonts w:eastAsia="Times New Roman"/>
+        </w:rPr>
+        <w:t>Hot Water Pump Differential Pressure Reset Controls</w:t>
+      </w:r>
+      <w:r>
+        <w:rPr>
+          <w:rFonts w:eastAsia="Times New Roman"/>
+        </w:rPr>
+        <w:t xml:space="preserve"> </w:t>
+      </w:r>
+    </w:p>
+    <w:p>
+      <w:pPr>
+        <w:pStyle w:val="Heading3"/>
+      </w:pPr>
+      <w:r>
+        <w:t>Description</w:t>
+      </w:r>
+    </w:p>
+    <w:p>
+      <w:pPr>
+        <w:rPr>
+          <w:rFonts w:eastAsiaTheme="minorHAnsi"/>
+        </w:rPr>
+      </w:pPr>
+      <w:r>
+        <w:rPr>
+          <w:rFonts w:eastAsiaTheme="minorHAnsi"/>
+        </w:rPr>
+        <w:t xml:space="preserve">This energy efficiency measure (EEM) </w:t>
+      </w:r>
+      <w:r>
+        <w:rPr>
+          <w:rFonts w:eastAsiaTheme="minorHAnsi"/>
+        </w:rPr>
+        <w:t>configures all pumps identified as secondary heating loop pumps. Pumps identified are then either replaced (in the case of a constant speed pump) or reconfigured (in the case of a variable speed pump) to operate as a variable speed pump with an aggressive Part Load Performance Curve representing operation of a functional hot water differential pressure reset control with a wide range of zone valve deviation. Energy savings will be generated by operating the secondary heating pump motor for longer periods of time at lower energy consumptive levels.</w:t>
+      </w:r>
+    </w:p>
+    <w:p>
+      <w:pPr>
+        <w:pStyle w:val="Heading3"/>
+      </w:pPr>
+      <w:r>
+        <w:t>Modeler Description</w:t>
+      </w:r>
+    </w:p>
+    <w:p>
+      <w:pPr>
+        <w:rPr>
+          <w:rFonts w:eastAsiaTheme="minorHAnsi"/>
+        </w:rPr>
+      </w:pPr>
+      <w:r>
+        <w:rPr>
+          <w:rFonts w:eastAsiaTheme="minorHAnsi"/>
+        </w:rPr>
+        <w:t xml:space="preserve">This measure identifies all OS Pump objects attached to the inlet side of the demand loop of a plant loop having both </w:t>
+      </w:r>
+      <w:proofErr w:type="spellStart"/>
+      <w:r>
+        <w:rPr>
+          <w:rFonts w:eastAsiaTheme="minorHAnsi"/>
+        </w:rPr>
+        <w:t>OS:Sizing:Plant</w:t>
+      </w:r>
+      <w:proofErr w:type="spellEnd"/>
+      <w:r>
+        <w:rPr>
+          <w:rFonts w:eastAsiaTheme="minorHAnsi"/>
+        </w:rPr>
+        <w:t xml:space="preserve"> Loop type = “Heating” and </w:t>
+      </w:r>
+      <w:proofErr w:type="spellStart"/>
+      <w:r>
+        <w:rPr>
+          <w:rFonts w:eastAsiaTheme="minorHAnsi"/>
+        </w:rPr>
+        <w:t>OS:PlantLoop</w:t>
+      </w:r>
+      <w:proofErr w:type="spellEnd"/>
+      <w:r>
+        <w:rPr>
+          <w:rFonts w:eastAsiaTheme="minorHAnsi"/>
+        </w:rPr>
+        <w:t xml:space="preserve"> Common Pipe Simulation setting = “</w:t>
+      </w:r>
+      <w:proofErr w:type="spellStart"/>
+      <w:r>
+        <w:rPr>
+          <w:rFonts w:eastAsiaTheme="minorHAnsi"/>
+        </w:rPr>
+        <w:t>TwoWayCommonPipe</w:t>
+      </w:r>
+      <w:proofErr w:type="spellEnd"/>
+      <w:r>
+        <w:rPr>
+          <w:rFonts w:eastAsiaTheme="minorHAnsi"/>
+        </w:rPr>
+        <w:t xml:space="preserve">”,  indicating that a secondary hot water pump is present on the inlet side of the hot water demand loop. If the existing secondary heating pump is an </w:t>
+      </w:r>
+      <w:proofErr w:type="spellStart"/>
+      <w:r>
+        <w:rPr>
+          <w:rFonts w:eastAsiaTheme="minorHAnsi"/>
+        </w:rPr>
+        <w:t>OS:Pump:ConstantSpeed</w:t>
+      </w:r>
+      <w:proofErr w:type="spellEnd"/>
+      <w:r>
+        <w:rPr>
+          <w:rFonts w:eastAsiaTheme="minorHAnsi"/>
+        </w:rPr>
+        <w:t xml:space="preserve"> object, it will be replaced with a new </w:t>
+      </w:r>
+      <w:proofErr w:type="spellStart"/>
+      <w:r>
+        <w:rPr>
+          <w:rFonts w:eastAsiaTheme="minorHAnsi"/>
+        </w:rPr>
+        <w:t>OS:PumpVariableSpeed</w:t>
+      </w:r>
+      <w:proofErr w:type="spellEnd"/>
+      <w:r>
+        <w:rPr>
+          <w:rFonts w:eastAsiaTheme="minorHAnsi"/>
+        </w:rPr>
+        <w:t xml:space="preserve"> object configured with the same Rated Flow Rate, Rated Pump Head, Rated Power Consumption, Motor Efficiency and Fraction of Motor Inefficiencies to Fluid Stream as the original pump and a Part Load Performance Curve will be added. If the existing secondary heating pump is an </w:t>
+      </w:r>
+      <w:proofErr w:type="spellStart"/>
+      <w:r>
+        <w:rPr>
+          <w:rFonts w:eastAsiaTheme="minorHAnsi"/>
+        </w:rPr>
+        <w:t>OS</w:t>
+      </w:r>
+      <w:proofErr w:type="gramStart"/>
+      <w:r>
+        <w:rPr>
+          <w:rFonts w:eastAsiaTheme="minorHAnsi"/>
+        </w:rPr>
+        <w:t>:PumpVariableSpeed</w:t>
+      </w:r>
+      <w:proofErr w:type="spellEnd"/>
+      <w:proofErr w:type="gramEnd"/>
+      <w:r>
+        <w:rPr>
+          <w:rFonts w:eastAsiaTheme="minorHAnsi"/>
+        </w:rPr>
+        <w:t xml:space="preserve"> object, a new Part Load Performance Curve will be added. </w:t>
+      </w:r>
+    </w:p>
+    <w:p>
+      <w:pPr>
+        <w:rPr>
+          <w:rFonts w:eastAsiaTheme="minorHAnsi"/>
+        </w:rPr>
+      </w:pPr>
+      <w:r>
+        <w:rPr>
+          <w:rFonts w:eastAsiaTheme="minorHAnsi"/>
+        </w:rPr>
+        <w:t xml:space="preserve">If the Rated Flow Rate of the existing </w:t>
+      </w:r>
+      <w:proofErr w:type="spellStart"/>
+      <w:r>
+        <w:rPr>
+          <w:rFonts w:eastAsiaTheme="minorHAnsi"/>
+        </w:rPr>
+        <w:t>OS</w:t>
+      </w:r>
+      <w:proofErr w:type="gramStart"/>
+      <w:r>
+        <w:rPr>
+          <w:rFonts w:eastAsiaTheme="minorHAnsi"/>
+        </w:rPr>
+        <w:t>:Pump:ConstantSpeed</w:t>
+      </w:r>
+      <w:proofErr w:type="spellEnd"/>
+      <w:proofErr w:type="gramEnd"/>
+      <w:r>
+        <w:rPr>
+          <w:rFonts w:eastAsiaTheme="minorHAnsi"/>
+        </w:rPr>
+        <w:t xml:space="preserve"> or </w:t>
+      </w:r>
+      <w:proofErr w:type="spellStart"/>
+      <w:r>
+        <w:rPr>
+          <w:rFonts w:eastAsiaTheme="minorHAnsi"/>
+        </w:rPr>
+        <w:t>OS:Pump:VariableSpeed</w:t>
+      </w:r>
+      <w:proofErr w:type="spellEnd"/>
+      <w:r>
+        <w:rPr>
+          <w:rFonts w:eastAsiaTheme="minorHAnsi"/>
+        </w:rPr>
+        <w:t xml:space="preserve"> is specified,</w:t>
+      </w:r>
+      <w:r>
+        <w:rPr>
+          <w:rFonts w:eastAsiaTheme="minorHAnsi"/>
+        </w:rPr>
+        <w:t xml:space="preserve"> </w:t>
+      </w:r>
+      <w:r>
+        <w:rPr>
+          <w:rFonts w:eastAsiaTheme="minorHAnsi"/>
+        </w:rPr>
+        <w:t xml:space="preserve">the Minimum Flow Rate of the modified pump will be set to a value representing 30% of the specified Rated Flow Rate. If the Rated Flow Rate of the </w:t>
+      </w:r>
+      <w:proofErr w:type="spellStart"/>
+      <w:r>
+        <w:rPr>
+          <w:rFonts w:eastAsiaTheme="minorHAnsi"/>
+        </w:rPr>
+        <w:t>OS:Pump:ConstantSpeed</w:t>
+      </w:r>
+      <w:proofErr w:type="spellEnd"/>
+      <w:r>
+        <w:rPr>
+          <w:rFonts w:eastAsiaTheme="minorHAnsi"/>
+        </w:rPr>
+        <w:t xml:space="preserve"> or </w:t>
+      </w:r>
+      <w:proofErr w:type="spellStart"/>
+      <w:r>
+        <w:rPr>
+          <w:rFonts w:eastAsiaTheme="minorHAnsi"/>
+        </w:rPr>
+        <w:t>OS:Pump:VariableSpeed</w:t>
+      </w:r>
+      <w:proofErr w:type="spellEnd"/>
+      <w:r>
+        <w:rPr>
+          <w:rFonts w:eastAsiaTheme="minorHAnsi"/>
+        </w:rPr>
+        <w:t xml:space="preserve"> is </w:t>
+      </w:r>
+      <w:proofErr w:type="spellStart"/>
+      <w:r>
+        <w:rPr>
+          <w:rFonts w:eastAsiaTheme="minorHAnsi"/>
+        </w:rPr>
+        <w:t>Autosized</w:t>
+      </w:r>
+      <w:proofErr w:type="spellEnd"/>
+      <w:r>
+        <w:rPr>
+          <w:rFonts w:eastAsiaTheme="minorHAnsi"/>
+        </w:rPr>
+        <w:t xml:space="preserve">, a sizing run will need to be fired off and the pump design </w:t>
+      </w:r>
+      <w:proofErr w:type="spellStart"/>
+      <w:r>
+        <w:rPr>
+          <w:rFonts w:eastAsiaTheme="minorHAnsi"/>
+        </w:rPr>
+        <w:t>gpm</w:t>
+      </w:r>
+      <w:proofErr w:type="spellEnd"/>
+      <w:r>
+        <w:rPr>
+          <w:rFonts w:eastAsiaTheme="minorHAnsi"/>
+        </w:rPr>
+        <w:t xml:space="preserve"> retrieved to accurately set the Minimum Flow Rate of the modified pump to a value representing 30% of the </w:t>
+      </w:r>
+      <w:proofErr w:type="spellStart"/>
+      <w:r>
+        <w:rPr>
+          <w:rFonts w:eastAsiaTheme="minorHAnsi"/>
+        </w:rPr>
+        <w:t>Autosized</w:t>
+      </w:r>
+      <w:proofErr w:type="spellEnd"/>
+      <w:r>
+        <w:rPr>
+          <w:rFonts w:eastAsiaTheme="minorHAnsi"/>
+        </w:rPr>
+        <w:t xml:space="preserve">  design flow rate.</w:t>
+      </w:r>
+    </w:p>
+    <w:p>
+      <w:pPr>
+        <w:pStyle w:val="Heading3"/>
+      </w:pPr>
+      <w:r>
+        <w:t>Use Case Types</w:t>
+      </w:r>
+    </w:p>
+    <w:p>
+      <w:r>
+        <w:t xml:space="preserve">Model Articulation, </w:t>
+      </w:r>
+      <w:r>
+        <w:t>Retrofit</w:t>
+      </w:r>
+      <w:r>
+        <w:t xml:space="preserve"> EE</w:t>
+      </w:r>
+      <w:r>
+        <w:t>, New Construction</w:t>
+      </w:r>
+      <w:r>
+        <w:t xml:space="preserve"> EE</w:t>
+      </w:r>
+    </w:p>
+    <w:p>
+      <w:pPr>
+        <w:pStyle w:val="Heading3"/>
+      </w:pPr>
+      <w:r>
+        <w:t>Arguments</w:t>
+      </w:r>
+    </w:p>
+    <w:p>
+      <w:r>
+        <w:t>No arguments</w:t>
+      </w:r>
+    </w:p>
+    <w:p>
+      <w:pPr>
+        <w:pStyle w:val="Heading3"/>
+      </w:pPr>
+      <w:r>
+        <w:t>Initial Condition</w:t>
+      </w:r>
+      <w:r>
+        <w:t xml:space="preserve"> Message</w:t>
+      </w:r>
+    </w:p>
+    <w:p>
+      <w:r>
+        <w:t xml:space="preserve">The initial model contained {X} applicable </w:t>
+      </w:r>
+      <w:proofErr w:type="spellStart"/>
+      <w:r>
+        <w:rPr>
+          <w:rFonts w:eastAsiaTheme="minorHAnsi"/>
+        </w:rPr>
+        <w:t>OS</w:t>
+      </w:r>
+      <w:proofErr w:type="gramStart"/>
+      <w:r>
+        <w:rPr>
+          <w:rFonts w:eastAsiaTheme="minorHAnsi"/>
+        </w:rPr>
+        <w:t>:Pump:ConstantSpeed</w:t>
+      </w:r>
+      <w:proofErr w:type="spellEnd"/>
+      <w:proofErr w:type="gramEnd"/>
+      <w:r>
+        <w:rPr>
+          <w:rFonts w:eastAsiaTheme="minorHAnsi"/>
+        </w:rPr>
+        <w:t xml:space="preserve"> and {y} applicable </w:t>
+      </w:r>
+      <w:proofErr w:type="spellStart"/>
+      <w:r>
+        <w:rPr>
+          <w:rFonts w:eastAsiaTheme="minorHAnsi"/>
+        </w:rPr>
+        <w:t>OS:Pump:Variable</w:t>
+      </w:r>
+      <w:proofErr w:type="spellEnd"/>
+      <w:r>
+        <w:rPr>
+          <w:rFonts w:eastAsiaTheme="minorHAnsi"/>
+        </w:rPr>
+        <w:t xml:space="preserve"> Speed </w:t>
+      </w:r>
+      <w:r>
+        <w:t xml:space="preserve">objects </w:t>
+      </w:r>
+      <w:r>
+        <w:t>for which this measure is applicable.</w:t>
+      </w:r>
+    </w:p>
+    <w:p>
+      <w:pPr>
+        <w:pStyle w:val="Heading3"/>
+      </w:pPr>
+      <w:r>
+        <w:t>Final Condition</w:t>
+      </w:r>
+      <w:r>
+        <w:t xml:space="preserve"> Message</w:t>
+      </w:r>
+    </w:p>
+    <w:p>
+      <w:r>
+        <w:rPr>
+          <w:rFonts w:eastAsiaTheme="minorHAnsi"/>
+        </w:rPr>
+        <w:t xml:space="preserve">{Z} </w:t>
+      </w:r>
+      <w:proofErr w:type="spellStart"/>
+      <w:r>
+        <w:rPr>
+          <w:rFonts w:eastAsiaTheme="minorHAnsi"/>
+        </w:rPr>
+        <w:t>OS</w:t>
+      </w:r>
+      <w:proofErr w:type="gramStart"/>
+      <w:r>
+        <w:rPr>
+          <w:rFonts w:eastAsiaTheme="minorHAnsi"/>
+        </w:rPr>
+        <w:t>:Pump:Variable</w:t>
+      </w:r>
+      <w:proofErr w:type="spellEnd"/>
+      <w:proofErr w:type="gramEnd"/>
+      <w:r>
+        <w:rPr>
+          <w:rFonts w:eastAsiaTheme="minorHAnsi"/>
+        </w:rPr>
+        <w:t xml:space="preserve"> Speed</w:t>
+      </w:r>
+      <w:r>
+        <w:t xml:space="preserve"> objects </w:t>
+      </w:r>
+      <w:r>
+        <w:t>w</w:t>
+      </w:r>
+      <w:r>
+        <w:t>ere</w:t>
+      </w:r>
+      <w:r>
+        <w:t xml:space="preserve"> </w:t>
+      </w:r>
+      <w:r>
+        <w:t xml:space="preserve">configured to replace </w:t>
+      </w:r>
+      <w:r>
+        <w:t>{X}</w:t>
+      </w:r>
+      <w:r>
+        <w:t xml:space="preserve"> </w:t>
+      </w:r>
+      <w:proofErr w:type="spellStart"/>
+      <w:r>
+        <w:rPr>
+          <w:rFonts w:eastAsiaTheme="minorHAnsi"/>
+        </w:rPr>
+        <w:t>OS:Pump:ConstantSpeed</w:t>
+      </w:r>
+      <w:proofErr w:type="spellEnd"/>
+      <w:r>
+        <w:rPr>
+          <w:rFonts w:eastAsiaTheme="minorHAnsi"/>
+        </w:rPr>
+        <w:t xml:space="preserve"> and {Y} applicable </w:t>
+      </w:r>
+      <w:proofErr w:type="spellStart"/>
+      <w:r>
+        <w:rPr>
+          <w:rFonts w:eastAsiaTheme="minorHAnsi"/>
+        </w:rPr>
+        <w:t>OS:Pump:Variable</w:t>
+      </w:r>
+      <w:proofErr w:type="spellEnd"/>
+      <w:r>
+        <w:rPr>
+          <w:rFonts w:eastAsiaTheme="minorHAnsi"/>
+        </w:rPr>
+        <w:t xml:space="preserve"> Speed </w:t>
+      </w:r>
+      <w:r>
+        <w:t xml:space="preserve">objects </w:t>
+      </w:r>
+      <w:r>
+        <w:t xml:space="preserve">in the model. </w:t>
+      </w:r>
+      <w:r>
+        <w:t xml:space="preserve"> </w:t>
+      </w:r>
+    </w:p>
+    <w:p>
+      <w:proofErr w:type="spellStart"/>
+      <w:r>
+        <w:rPr>
+          <w:rFonts w:eastAsiaTheme="minorHAnsi"/>
+        </w:rPr>
+        <w:t>OS</w:t>
+      </w:r>
+      <w:proofErr w:type="gramStart"/>
+      <w:r>
+        <w:rPr>
+          <w:rFonts w:eastAsiaTheme="minorHAnsi"/>
+        </w:rPr>
+        <w:t>:Pump:ConstantSpeed</w:t>
+      </w:r>
+      <w:proofErr w:type="spellEnd"/>
+      <w:proofErr w:type="gramEnd"/>
+      <w:r>
+        <w:t xml:space="preserve"> objects </w:t>
+      </w:r>
+      <w:r>
+        <w:t>affected were {</w:t>
+      </w:r>
+      <w:proofErr w:type="spellStart"/>
+      <w:r>
+        <w:rPr>
+          <w:rFonts w:eastAsiaTheme="minorHAnsi"/>
+        </w:rPr>
+        <w:t>OS:Pump:ConstantSpeed</w:t>
+      </w:r>
+      <w:proofErr w:type="spellEnd"/>
+      <w:r>
+        <w:rPr>
+          <w:rFonts w:eastAsiaTheme="minorHAnsi"/>
+        </w:rPr>
+        <w:t xml:space="preserve"> name1</w:t>
+      </w:r>
+      <w:r>
+        <w:t xml:space="preserve"> </w:t>
+      </w:r>
+      <w:r>
+        <w:t>}, {</w:t>
+      </w:r>
+      <w:r>
+        <w:t xml:space="preserve"> </w:t>
+      </w:r>
+      <w:proofErr w:type="spellStart"/>
+      <w:r>
+        <w:rPr>
+          <w:rFonts w:eastAsiaTheme="minorHAnsi"/>
+        </w:rPr>
+        <w:t>OS:Pump:ConstantSpeed</w:t>
+      </w:r>
+      <w:proofErr w:type="spellEnd"/>
+      <w:r>
+        <w:t xml:space="preserve"> name2</w:t>
+      </w:r>
+      <w:r>
+        <w:t>}, etc.</w:t>
+      </w:r>
+    </w:p>
+    <w:p>
+      <w:proofErr w:type="spellStart"/>
+      <w:r>
+        <w:rPr>
+          <w:rFonts w:eastAsiaTheme="minorHAnsi"/>
+        </w:rPr>
+        <w:lastRenderedPageBreak/>
+        <w:t>OS</w:t>
+      </w:r>
+      <w:proofErr w:type="gramStart"/>
+      <w:r>
+        <w:rPr>
+          <w:rFonts w:eastAsiaTheme="minorHAnsi"/>
+        </w:rPr>
+        <w:t>:Pump:VariableSpeed</w:t>
+      </w:r>
+      <w:proofErr w:type="spellEnd"/>
+      <w:proofErr w:type="gramEnd"/>
+      <w:r>
+        <w:t xml:space="preserve"> objects affected were {</w:t>
+      </w:r>
+      <w:r>
+        <w:rPr>
+          <w:rFonts w:eastAsiaTheme="minorHAnsi"/>
+        </w:rPr>
+        <w:t xml:space="preserve"> </w:t>
+      </w:r>
+      <w:proofErr w:type="spellStart"/>
+      <w:r>
+        <w:rPr>
+          <w:rFonts w:eastAsiaTheme="minorHAnsi"/>
+        </w:rPr>
+        <w:t>OS:Pump:VariableSpeed</w:t>
+      </w:r>
+      <w:proofErr w:type="spellEnd"/>
+      <w:r>
+        <w:rPr>
+          <w:rFonts w:eastAsiaTheme="minorHAnsi"/>
+        </w:rPr>
+        <w:t xml:space="preserve"> name1</w:t>
+      </w:r>
+      <w:r>
+        <w:t xml:space="preserve"> }, {</w:t>
+      </w:r>
+      <w:proofErr w:type="spellStart"/>
+      <w:r>
+        <w:rPr>
+          <w:rFonts w:eastAsiaTheme="minorHAnsi"/>
+        </w:rPr>
+        <w:t>OS:Pump:VariableSpeed</w:t>
+      </w:r>
+      <w:proofErr w:type="spellEnd"/>
+      <w:r>
+        <w:t xml:space="preserve"> name2}, etc.</w:t>
+      </w:r>
+    </w:p>
+    <w:p>
+      <w:pPr>
+        <w:pStyle w:val="Heading3"/>
+      </w:pPr>
+      <w:r>
+        <w:t>Not Applicable</w:t>
+      </w:r>
+      <w:r>
+        <w:t xml:space="preserve"> Messages</w:t>
+      </w:r>
+    </w:p>
+    <w:p>
+      <w:r>
+        <w:t xml:space="preserve">The model contains </w:t>
+      </w:r>
+      <w:proofErr w:type="spellStart"/>
+      <w:r>
+        <w:rPr>
+          <w:rFonts w:eastAsiaTheme="minorHAnsi"/>
+        </w:rPr>
+        <w:t>OS</w:t>
+      </w:r>
+      <w:proofErr w:type="gramStart"/>
+      <w:r>
+        <w:rPr>
+          <w:rFonts w:eastAsiaTheme="minorHAnsi"/>
+        </w:rPr>
+        <w:t>:Pump:ConstantSpeed</w:t>
+      </w:r>
+      <w:proofErr w:type="spellEnd"/>
+      <w:proofErr w:type="gramEnd"/>
+      <w:r>
+        <w:rPr>
+          <w:rFonts w:eastAsiaTheme="minorHAnsi"/>
+        </w:rPr>
+        <w:t xml:space="preserve"> and </w:t>
+      </w:r>
+      <w:proofErr w:type="spellStart"/>
+      <w:r>
+        <w:rPr>
+          <w:rFonts w:eastAsiaTheme="minorHAnsi"/>
+        </w:rPr>
+        <w:t>OS:Pump:Variable</w:t>
+      </w:r>
+      <w:proofErr w:type="spellEnd"/>
+      <w:r>
+        <w:rPr>
+          <w:rFonts w:eastAsiaTheme="minorHAnsi"/>
+        </w:rPr>
+        <w:t xml:space="preserve"> Speed </w:t>
+      </w:r>
+      <w:r>
+        <w:t>objects for which this measure is applicable.</w:t>
+      </w:r>
+    </w:p>
+    <w:p>
+      <w:pPr>
+        <w:pStyle w:val="Heading3"/>
+      </w:pPr>
+      <w:r>
+        <w:t>Warning</w:t>
+      </w:r>
+      <w:r>
+        <w:t xml:space="preserve"> Messages</w:t>
+      </w:r>
+    </w:p>
+    <w:p>
+      <w:r>
+        <w:t xml:space="preserve">If Rated Pump Head = 60’ write warning message that it appears the E+ default pump head is being used. </w:t>
+      </w:r>
+    </w:p>
+    <w:p>
+      <w:pPr>
+        <w:pStyle w:val="Heading3"/>
+      </w:pPr>
+      <w:r>
+        <w:t>Information</w:t>
+      </w:r>
+      <w:r>
+        <w:t xml:space="preserve"> Messages</w:t>
+      </w:r>
+    </w:p>
+    <w:p>
+      <w:proofErr w:type="gramStart"/>
+      <w:r>
+        <w:t xml:space="preserve">Did something to object </w:t>
+      </w:r>
+      <w:r>
+        <w:t>1</w:t>
+      </w:r>
+      <w:r>
+        <w:t>.</w:t>
+      </w:r>
+      <w:proofErr w:type="gramEnd"/>
+      <w:r>
+        <w:t xml:space="preserve"> Etc.</w:t>
+      </w:r>
+    </w:p>
+    <w:p>
+      <w:pPr>
+        <w:pStyle w:val="Heading3"/>
+      </w:pPr>
+      <w:r>
+        <w:t>Error</w:t>
+      </w:r>
+      <w:r>
+        <w:t xml:space="preserve"> Messages</w:t>
+      </w:r>
+    </w:p>
+    <w:p>
+      <w:pPr>
+        <w:spacing w:after="0"/>
+      </w:pPr>
+      <w:r>
+        <w:t xml:space="preserve">If no secondary pump </w:t>
+      </w:r>
+      <w:proofErr w:type="gramStart"/>
+      <w:r>
+        <w:t>object exist</w:t>
+      </w:r>
+      <w:proofErr w:type="gramEnd"/>
+      <w:r>
+        <w:t xml:space="preserve"> in a qualified pump loop, write an error message describing the plant loop name and that the secondary pump does not exist on the demand inlet side of the loop. </w:t>
+      </w:r>
+    </w:p>
+    <w:p>
+      <w:pPr>
+        <w:pStyle w:val="Heading3"/>
+      </w:pPr>
+      <w:r>
+        <w:t>Code Outline</w:t>
+      </w:r>
+    </w:p>
+    <w:p>
+      <w:pPr>
+        <w:spacing w:after="0" w:line="240" w:lineRule="auto"/>
+      </w:pPr>
+    </w:p>
+    <w:p>
+      <w:pPr>
+        <w:spacing w:after="0" w:line="240" w:lineRule="auto"/>
+      </w:pPr>
+      <w:r>
+        <w:t xml:space="preserve">Loop through all </w:t>
+      </w:r>
+      <w:r>
+        <w:t xml:space="preserve">Plant Loops having </w:t>
+      </w:r>
+      <w:proofErr w:type="spellStart"/>
+      <w:r>
+        <w:rPr>
+          <w:rFonts w:eastAsiaTheme="minorHAnsi"/>
+        </w:rPr>
+        <w:t>OS</w:t>
+      </w:r>
+      <w:proofErr w:type="gramStart"/>
+      <w:r>
+        <w:rPr>
+          <w:rFonts w:eastAsiaTheme="minorHAnsi"/>
+        </w:rPr>
+        <w:t>:Sizing:Plant</w:t>
+      </w:r>
+      <w:r>
+        <w:rPr>
+          <w:rFonts w:eastAsiaTheme="minorHAnsi"/>
+        </w:rPr>
+        <w:t>Loop</w:t>
+      </w:r>
+      <w:r>
+        <w:rPr>
+          <w:rFonts w:eastAsiaTheme="minorHAnsi"/>
+        </w:rPr>
+        <w:t>.LoopTy</w:t>
+      </w:r>
+      <w:r>
+        <w:rPr>
+          <w:rFonts w:eastAsiaTheme="minorHAnsi"/>
+        </w:rPr>
+        <w:t>pe</w:t>
+      </w:r>
+      <w:proofErr w:type="spellEnd"/>
+      <w:proofErr w:type="gramEnd"/>
+      <w:r>
+        <w:rPr>
+          <w:rFonts w:eastAsiaTheme="minorHAnsi"/>
+        </w:rPr>
+        <w:t xml:space="preserve"> = “Heating” and </w:t>
+      </w:r>
+      <w:proofErr w:type="spellStart"/>
+      <w:r>
+        <w:rPr>
+          <w:rFonts w:eastAsiaTheme="minorHAnsi"/>
+        </w:rPr>
+        <w:t>OS:PlantLoop</w:t>
+      </w:r>
+      <w:proofErr w:type="spellEnd"/>
+      <w:r>
+        <w:rPr>
+          <w:rFonts w:eastAsiaTheme="minorHAnsi"/>
+        </w:rPr>
+        <w:t>.</w:t>
+      </w:r>
+      <w:r>
+        <w:rPr>
+          <w:rFonts w:eastAsiaTheme="minorHAnsi"/>
+        </w:rPr>
+        <w:t xml:space="preserve"> </w:t>
+      </w:r>
+      <w:proofErr w:type="spellStart"/>
+      <w:r>
+        <w:rPr>
+          <w:rFonts w:eastAsiaTheme="minorHAnsi"/>
+        </w:rPr>
+        <w:t>CommonPipe</w:t>
+      </w:r>
+      <w:r>
+        <w:rPr>
+          <w:rFonts w:eastAsiaTheme="minorHAnsi"/>
+        </w:rPr>
+        <w:t>Simulation</w:t>
+      </w:r>
+      <w:proofErr w:type="spellEnd"/>
+      <w:r>
+        <w:rPr>
+          <w:rFonts w:eastAsiaTheme="minorHAnsi"/>
+        </w:rPr>
+        <w:t xml:space="preserve"> setting = “</w:t>
+      </w:r>
+      <w:proofErr w:type="spellStart"/>
+      <w:r>
+        <w:rPr>
+          <w:rFonts w:eastAsiaTheme="minorHAnsi"/>
+        </w:rPr>
+        <w:t>TwoWayCommonPipe</w:t>
+      </w:r>
+      <w:proofErr w:type="spellEnd"/>
+      <w:r>
+        <w:rPr>
+          <w:rFonts w:eastAsiaTheme="minorHAnsi"/>
+        </w:rPr>
+        <w:t xml:space="preserve">” </w:t>
+      </w:r>
+    </w:p>
+    <w:p>
+      <w:pPr>
+        <w:pStyle w:val="ListParagraph"/>
+        <w:spacing w:after="0" w:line="240" w:lineRule="auto"/>
+      </w:pPr>
+    </w:p>
+    <w:p>
+      <w:pPr>
+        <w:pStyle w:val="ListParagraph"/>
+        <w:numPr>
+          <w:ilvl w:val="0"/>
+          <w:numId w:val="20"/>
+        </w:numPr>
+        <w:spacing w:after="0" w:line="240" w:lineRule="auto"/>
+      </w:pPr>
+      <w:r>
+        <w:t xml:space="preserve">Read the first component on the demand inlet branch to determine the type of pump object – will be either </w:t>
+      </w:r>
+      <w:proofErr w:type="spellStart"/>
+      <w:r>
+        <w:rPr>
+          <w:rFonts w:eastAsiaTheme="minorHAnsi"/>
+        </w:rPr>
+        <w:t>OS:Pump:ConstantSpeed</w:t>
+      </w:r>
+      <w:proofErr w:type="spellEnd"/>
+      <w:r>
+        <w:rPr>
+          <w:rFonts w:eastAsiaTheme="minorHAnsi"/>
+        </w:rPr>
+        <w:t xml:space="preserve"> or </w:t>
+      </w:r>
+      <w:proofErr w:type="spellStart"/>
+      <w:r>
+        <w:rPr>
+          <w:rFonts w:eastAsiaTheme="minorHAnsi"/>
+        </w:rPr>
+        <w:t>OS:Pump:Variable</w:t>
+      </w:r>
+      <w:proofErr w:type="spellEnd"/>
+      <w:r>
+        <w:rPr>
+          <w:rFonts w:eastAsiaTheme="minorHAnsi"/>
+        </w:rPr>
+        <w:t xml:space="preserve"> Speed</w:t>
+      </w:r>
+    </w:p>
+    <w:p>
+      <w:pPr>
+        <w:pStyle w:val="ListParagraph"/>
+        <w:spacing w:after="0" w:line="240" w:lineRule="auto"/>
+        <w:ind w:left="1080"/>
+      </w:pPr>
+    </w:p>
+    <w:p>
+      <w:pPr>
+        <w:pStyle w:val="ListParagraph"/>
+        <w:numPr>
+          <w:ilvl w:val="0"/>
+          <w:numId w:val="20"/>
+        </w:numPr>
+        <w:spacing w:after="0" w:line="240" w:lineRule="auto"/>
+      </w:pPr>
+      <w:r>
+        <w:rPr>
+          <w:rFonts w:eastAsiaTheme="minorHAnsi"/>
+        </w:rPr>
+        <w:t>I</w:t>
+      </w:r>
+      <w:r>
+        <w:t xml:space="preserve">f component = </w:t>
+      </w:r>
+      <w:proofErr w:type="spellStart"/>
+      <w:r>
+        <w:rPr>
+          <w:rFonts w:eastAsiaTheme="minorHAnsi"/>
+        </w:rPr>
+        <w:t>OS:Pump:ConstantSpeed</w:t>
+      </w:r>
+      <w:proofErr w:type="spellEnd"/>
+      <w:r>
+        <w:rPr>
+          <w:rFonts w:eastAsiaTheme="minorHAnsi"/>
+        </w:rPr>
+        <w:t xml:space="preserve"> object then </w:t>
+      </w:r>
+    </w:p>
+    <w:p>
+      <w:pPr>
+        <w:pStyle w:val="ListParagraph"/>
+        <w:rPr>
+          <w:rFonts w:eastAsiaTheme="minorHAnsi"/>
+        </w:rPr>
+      </w:pPr>
+    </w:p>
+    <w:p>
+      <w:pPr>
+        <w:pStyle w:val="ListParagraph"/>
+        <w:numPr>
+          <w:ilvl w:val="1"/>
+          <w:numId w:val="20"/>
+        </w:numPr>
+        <w:spacing w:after="0" w:line="240" w:lineRule="auto"/>
+      </w:pPr>
+      <w:r>
+        <w:rPr>
+          <w:rFonts w:eastAsiaTheme="minorHAnsi"/>
+        </w:rPr>
+        <w:t xml:space="preserve">read and store </w:t>
+      </w:r>
+      <w:proofErr w:type="spellStart"/>
+      <w:r>
+        <w:rPr>
+          <w:rFonts w:eastAsiaTheme="minorHAnsi"/>
+        </w:rPr>
+        <w:t>OS:Pump:ConstantSpeed</w:t>
+      </w:r>
+      <w:proofErr w:type="spellEnd"/>
+      <w:r>
+        <w:rPr>
+          <w:rFonts w:eastAsiaTheme="minorHAnsi"/>
+        </w:rPr>
+        <w:t xml:space="preserve"> attributes:</w:t>
+      </w:r>
+    </w:p>
+    <w:p>
+      <w:pPr>
+        <w:pStyle w:val="ListParagraph"/>
+        <w:numPr>
+          <w:ilvl w:val="2"/>
+          <w:numId w:val="20"/>
+        </w:numPr>
+        <w:spacing w:after="0" w:line="240" w:lineRule="auto"/>
+      </w:pPr>
+      <w:r>
+        <w:t>Name</w:t>
+      </w:r>
+    </w:p>
+    <w:p>
+      <w:pPr>
+        <w:pStyle w:val="ListParagraph"/>
+        <w:numPr>
+          <w:ilvl w:val="2"/>
+          <w:numId w:val="20"/>
+        </w:numPr>
+        <w:spacing w:after="0" w:line="240" w:lineRule="auto"/>
+      </w:pPr>
+      <w:r>
+        <w:t>Rated Flow Rate</w:t>
+      </w:r>
+    </w:p>
+    <w:p>
+      <w:pPr>
+        <w:pStyle w:val="ListParagraph"/>
+        <w:numPr>
+          <w:ilvl w:val="2"/>
+          <w:numId w:val="20"/>
+        </w:numPr>
+        <w:spacing w:after="0" w:line="240" w:lineRule="auto"/>
+      </w:pPr>
+      <w:r>
+        <w:t>Rated Pump Head</w:t>
+      </w:r>
+    </w:p>
+    <w:p>
+      <w:pPr>
+        <w:pStyle w:val="ListParagraph"/>
+        <w:numPr>
+          <w:ilvl w:val="2"/>
+          <w:numId w:val="20"/>
+        </w:numPr>
+        <w:spacing w:after="0" w:line="240" w:lineRule="auto"/>
+      </w:pPr>
+      <w:r>
+        <w:t>Rated Power Consumption</w:t>
+      </w:r>
+    </w:p>
+    <w:p>
+      <w:pPr>
+        <w:pStyle w:val="ListParagraph"/>
+        <w:numPr>
+          <w:ilvl w:val="2"/>
+          <w:numId w:val="20"/>
+        </w:numPr>
+        <w:spacing w:after="0" w:line="240" w:lineRule="auto"/>
+      </w:pPr>
+      <w:r>
+        <w:t>Motor Efficiency</w:t>
+      </w:r>
+    </w:p>
+    <w:p>
+      <w:pPr>
+        <w:pStyle w:val="ListParagraph"/>
+        <w:numPr>
+          <w:ilvl w:val="2"/>
+          <w:numId w:val="20"/>
+        </w:numPr>
+        <w:spacing w:after="0" w:line="240" w:lineRule="auto"/>
+      </w:pPr>
+      <w:r>
+        <w:t>Fraction of Motor Inefficiencies to Fluid Stream</w:t>
+      </w:r>
+    </w:p>
+    <w:p>
+      <w:pPr>
+        <w:pStyle w:val="ListParagraph"/>
+        <w:numPr>
+          <w:ilvl w:val="2"/>
+          <w:numId w:val="20"/>
+        </w:numPr>
+        <w:spacing w:after="0" w:line="240" w:lineRule="auto"/>
+      </w:pPr>
+      <w:r>
+        <w:t>Pump Control Type</w:t>
+      </w:r>
+    </w:p>
+    <w:p>
+      <w:pPr>
+        <w:pStyle w:val="ListParagraph"/>
+        <w:spacing w:after="0" w:line="240" w:lineRule="auto"/>
+        <w:ind w:left="1980"/>
+      </w:pPr>
+    </w:p>
+    <w:p>
+      <w:pPr>
+        <w:pStyle w:val="ListParagraph"/>
+        <w:numPr>
+          <w:ilvl w:val="1"/>
+          <w:numId w:val="20"/>
+        </w:numPr>
+        <w:spacing w:after="0" w:line="240" w:lineRule="auto"/>
+      </w:pPr>
+      <w:r>
+        <w:t xml:space="preserve">Remove </w:t>
+      </w:r>
+      <w:proofErr w:type="spellStart"/>
+      <w:r>
+        <w:rPr>
+          <w:rFonts w:eastAsiaTheme="minorHAnsi"/>
+        </w:rPr>
+        <w:t>OS:Pump:ConstantSpeed</w:t>
+      </w:r>
+      <w:proofErr w:type="spellEnd"/>
+      <w:r>
+        <w:rPr>
+          <w:rFonts w:eastAsiaTheme="minorHAnsi"/>
+        </w:rPr>
+        <w:t xml:space="preserve"> object</w:t>
+      </w:r>
+    </w:p>
+    <w:p>
+      <w:pPr>
+        <w:pStyle w:val="ListParagraph"/>
+        <w:spacing w:after="0" w:line="240" w:lineRule="auto"/>
+        <w:ind w:left="1260"/>
+      </w:pPr>
+    </w:p>
+    <w:p>
+      <w:pPr>
+        <w:pStyle w:val="ListParagraph"/>
+        <w:numPr>
+          <w:ilvl w:val="1"/>
+          <w:numId w:val="20"/>
+        </w:numPr>
+        <w:spacing w:after="0" w:line="240" w:lineRule="auto"/>
+      </w:pPr>
+      <w:r>
+        <w:rPr>
+          <w:rFonts w:eastAsiaTheme="minorHAnsi"/>
+        </w:rPr>
+        <w:t xml:space="preserve">Add and configure new </w:t>
+      </w:r>
+      <w:proofErr w:type="spellStart"/>
+      <w:r>
+        <w:rPr>
+          <w:rFonts w:eastAsiaTheme="minorHAnsi"/>
+        </w:rPr>
+        <w:t>OS:Pump:</w:t>
+      </w:r>
+      <w:r>
+        <w:rPr>
+          <w:rFonts w:eastAsiaTheme="minorHAnsi"/>
+        </w:rPr>
+        <w:t>Variable</w:t>
+      </w:r>
+      <w:r>
+        <w:rPr>
+          <w:rFonts w:eastAsiaTheme="minorHAnsi"/>
+        </w:rPr>
+        <w:t>Speed</w:t>
+      </w:r>
+      <w:proofErr w:type="spellEnd"/>
+      <w:r>
+        <w:rPr>
+          <w:rFonts w:eastAsiaTheme="minorHAnsi"/>
+        </w:rPr>
+        <w:t xml:space="preserve"> object (*persist existing values)</w:t>
+      </w:r>
+    </w:p>
+    <w:p>
+      <w:pPr>
+        <w:pStyle w:val="ListParagraph"/>
+        <w:spacing w:after="0" w:line="240" w:lineRule="auto"/>
+        <w:ind w:left="1260"/>
+      </w:pPr>
+    </w:p>
+    <w:p>
+      <w:pPr>
+        <w:pStyle w:val="ListParagraph"/>
+        <w:numPr>
+          <w:ilvl w:val="2"/>
+          <w:numId w:val="20"/>
+        </w:numPr>
+        <w:spacing w:after="0" w:line="240" w:lineRule="auto"/>
+      </w:pPr>
+      <w:r>
+        <w:t>New Name</w:t>
+      </w:r>
+    </w:p>
+    <w:p>
+      <w:pPr>
+        <w:pStyle w:val="ListParagraph"/>
+        <w:numPr>
+          <w:ilvl w:val="2"/>
+          <w:numId w:val="20"/>
+        </w:numPr>
+        <w:spacing w:after="0" w:line="240" w:lineRule="auto"/>
+      </w:pPr>
+      <w:r>
+        <w:t>*Set Rated Flow Rate</w:t>
+      </w:r>
+    </w:p>
+    <w:p>
+      <w:pPr>
+        <w:pStyle w:val="ListParagraph"/>
+        <w:numPr>
+          <w:ilvl w:val="2"/>
+          <w:numId w:val="20"/>
+        </w:numPr>
+        <w:spacing w:after="0" w:line="240" w:lineRule="auto"/>
+      </w:pPr>
+      <w:r>
+        <w:t>*Set Rated Pump Head</w:t>
+      </w:r>
+    </w:p>
+    <w:p>
+      <w:pPr>
+        <w:pStyle w:val="ListParagraph"/>
+        <w:numPr>
+          <w:ilvl w:val="2"/>
+          <w:numId w:val="20"/>
+        </w:numPr>
+        <w:spacing w:after="0" w:line="240" w:lineRule="auto"/>
+      </w:pPr>
+      <w:r>
+        <w:t>*Set Rated Power Consumption</w:t>
+      </w:r>
+    </w:p>
+    <w:p>
+      <w:pPr>
+        <w:pStyle w:val="ListParagraph"/>
+        <w:numPr>
+          <w:ilvl w:val="2"/>
+          <w:numId w:val="20"/>
+        </w:numPr>
+        <w:spacing w:after="0" w:line="240" w:lineRule="auto"/>
+      </w:pPr>
+      <w:r>
+        <w:t>*Set Motor Efficiency</w:t>
+      </w:r>
+    </w:p>
+    <w:p>
+      <w:pPr>
+        <w:pStyle w:val="ListParagraph"/>
+        <w:numPr>
+          <w:ilvl w:val="2"/>
+          <w:numId w:val="20"/>
+        </w:numPr>
+        <w:spacing w:after="0" w:line="240" w:lineRule="auto"/>
+      </w:pPr>
+      <w:r>
+        <w:t>* Set Fraction of Motor Inefficiencies to Fluid Stream</w:t>
+      </w:r>
+    </w:p>
+    <w:p>
+      <w:pPr>
+        <w:pStyle w:val="ListParagraph"/>
+        <w:numPr>
+          <w:ilvl w:val="2"/>
+          <w:numId w:val="20"/>
+        </w:numPr>
+        <w:spacing w:after="0" w:line="240" w:lineRule="auto"/>
+      </w:pPr>
+      <w:r>
+        <w:lastRenderedPageBreak/>
+        <w:t>Create and set new Part Load Performance Curve Coefficients</w:t>
+      </w:r>
+    </w:p>
+    <w:p>
+      <w:pPr>
+        <w:pStyle w:val="ListParagraph"/>
+        <w:numPr>
+          <w:ilvl w:val="3"/>
+          <w:numId w:val="20"/>
+        </w:numPr>
+        <w:spacing w:after="0" w:line="240" w:lineRule="auto"/>
+      </w:pPr>
+      <w:r>
+        <w:t>Coefficient C1 =0</w:t>
+      </w:r>
+    </w:p>
+    <w:p>
+      <w:pPr>
+        <w:pStyle w:val="ListParagraph"/>
+        <w:numPr>
+          <w:ilvl w:val="3"/>
+          <w:numId w:val="20"/>
+        </w:numPr>
+        <w:spacing w:after="0" w:line="240" w:lineRule="auto"/>
+      </w:pPr>
+      <w:r>
+        <w:t>Coefficient C2 =0.0205</w:t>
+      </w:r>
+    </w:p>
+    <w:p>
+      <w:pPr>
+        <w:pStyle w:val="ListParagraph"/>
+        <w:numPr>
+          <w:ilvl w:val="3"/>
+          <w:numId w:val="20"/>
+        </w:numPr>
+        <w:spacing w:after="0" w:line="240" w:lineRule="auto"/>
+      </w:pPr>
+      <w:r>
+        <w:t>Coefficient C3 =0.4101</w:t>
+      </w:r>
+    </w:p>
+    <w:p>
+      <w:pPr>
+        <w:pStyle w:val="ListParagraph"/>
+        <w:numPr>
+          <w:ilvl w:val="3"/>
+          <w:numId w:val="20"/>
+        </w:numPr>
+        <w:spacing w:after="0" w:line="240" w:lineRule="auto"/>
+      </w:pPr>
+      <w:r>
+        <w:t>Coefficient C4 =0.5753</w:t>
+      </w:r>
+    </w:p>
+    <w:p>
+      <w:pPr>
+        <w:pStyle w:val="ListParagraph"/>
+        <w:spacing w:after="0" w:line="240" w:lineRule="auto"/>
+        <w:ind w:left="3240"/>
+      </w:pPr>
+      <w:r>
+        <w:t xml:space="preserve"> </w:t>
+      </w:r>
+    </w:p>
+    <w:p>
+      <w:pPr>
+        <w:pStyle w:val="ListParagraph"/>
+        <w:numPr>
+          <w:ilvl w:val="2"/>
+          <w:numId w:val="20"/>
+        </w:numPr>
+        <w:spacing w:after="0" w:line="240" w:lineRule="auto"/>
+      </w:pPr>
+      <w:r>
+        <w:t>Minimum Flow Rate</w:t>
+      </w:r>
+    </w:p>
+    <w:p>
+      <w:pPr>
+        <w:pStyle w:val="ListParagraph"/>
+        <w:numPr>
+          <w:ilvl w:val="3"/>
+          <w:numId w:val="20"/>
+        </w:numPr>
+        <w:spacing w:after="0" w:line="240" w:lineRule="auto"/>
+      </w:pPr>
+      <w:r>
+        <w:t xml:space="preserve">If Rated Flow Rate &lt;&gt; </w:t>
+      </w:r>
+      <w:proofErr w:type="spellStart"/>
+      <w:r>
+        <w:t>Autosized</w:t>
+      </w:r>
+      <w:proofErr w:type="spellEnd"/>
+      <w:r>
+        <w:t xml:space="preserve"> then </w:t>
+      </w:r>
+    </w:p>
+    <w:p>
+      <w:pPr>
+        <w:pStyle w:val="ListParagraph"/>
+        <w:numPr>
+          <w:ilvl w:val="4"/>
+          <w:numId w:val="20"/>
+        </w:numPr>
+        <w:spacing w:after="0" w:line="240" w:lineRule="auto"/>
+      </w:pPr>
+      <w:r>
+        <w:t>Set Minimum Flow Rate = (Rated Flow Rate x 0.30)</w:t>
+      </w:r>
+    </w:p>
+    <w:p>
+      <w:pPr>
+        <w:pStyle w:val="ListParagraph"/>
+        <w:numPr>
+          <w:ilvl w:val="3"/>
+          <w:numId w:val="20"/>
+        </w:numPr>
+        <w:spacing w:after="0" w:line="240" w:lineRule="auto"/>
+      </w:pPr>
+      <w:r>
+        <w:t xml:space="preserve">If Rated Flow Rate == </w:t>
+      </w:r>
+      <w:proofErr w:type="spellStart"/>
+      <w:r>
+        <w:t>Autosized</w:t>
+      </w:r>
+      <w:proofErr w:type="spellEnd"/>
+      <w:r>
+        <w:t xml:space="preserve"> then set execute an OS sizing run.</w:t>
+      </w:r>
+    </w:p>
+    <w:p>
+      <w:pPr>
+        <w:pStyle w:val="ListParagraph"/>
+        <w:numPr>
+          <w:ilvl w:val="4"/>
+          <w:numId w:val="20"/>
+        </w:numPr>
+        <w:spacing w:after="0" w:line="240" w:lineRule="auto"/>
+      </w:pPr>
+      <w:r>
+        <w:t xml:space="preserve">Retrieve pump Rated Flow Rate from SQL output table. </w:t>
+      </w:r>
+    </w:p>
+    <w:p>
+      <w:pPr>
+        <w:pStyle w:val="ListParagraph"/>
+        <w:numPr>
+          <w:ilvl w:val="4"/>
+          <w:numId w:val="20"/>
+        </w:numPr>
+        <w:spacing w:after="0" w:line="240" w:lineRule="auto"/>
+      </w:pPr>
+      <w:r>
+        <w:t>Set Minimum Flow Rate = (Rated Flow Rate x 0.30)</w:t>
+      </w:r>
+    </w:p>
+    <w:p>
+      <w:pPr>
+        <w:pStyle w:val="ListParagraph"/>
+        <w:numPr>
+          <w:ilvl w:val="2"/>
+          <w:numId w:val="20"/>
+        </w:numPr>
+        <w:spacing w:after="0" w:line="240" w:lineRule="auto"/>
+      </w:pPr>
+      <w:r>
+        <w:t xml:space="preserve">* Set Pump Control Type </w:t>
+      </w:r>
+    </w:p>
+    <w:p>
+      <w:pPr>
+        <w:pStyle w:val="ListParagraph"/>
+        <w:spacing w:after="0" w:line="240" w:lineRule="auto"/>
+        <w:ind w:left="1800"/>
+      </w:pPr>
+    </w:p>
+    <w:p>
+      <w:pPr>
+        <w:pStyle w:val="ListParagraph"/>
+        <w:numPr>
+          <w:ilvl w:val="0"/>
+          <w:numId w:val="20"/>
+        </w:numPr>
+        <w:spacing w:after="0" w:line="240" w:lineRule="auto"/>
+      </w:pPr>
+      <w:r>
+        <w:rPr>
+          <w:rFonts w:eastAsiaTheme="minorHAnsi"/>
+        </w:rPr>
+        <w:t>I</w:t>
+      </w:r>
+      <w:r>
+        <w:t xml:space="preserve">f component = </w:t>
+      </w:r>
+      <w:proofErr w:type="spellStart"/>
+      <w:r>
+        <w:rPr>
+          <w:rFonts w:eastAsiaTheme="minorHAnsi"/>
+        </w:rPr>
+        <w:t>OS:Pump:</w:t>
+      </w:r>
+      <w:r>
+        <w:rPr>
+          <w:rFonts w:eastAsiaTheme="minorHAnsi"/>
+        </w:rPr>
+        <w:t>Variable</w:t>
+      </w:r>
+      <w:r>
+        <w:rPr>
+          <w:rFonts w:eastAsiaTheme="minorHAnsi"/>
+        </w:rPr>
+        <w:t>Speed</w:t>
+      </w:r>
+      <w:proofErr w:type="spellEnd"/>
+      <w:r>
+        <w:rPr>
+          <w:rFonts w:eastAsiaTheme="minorHAnsi"/>
+        </w:rPr>
+        <w:t xml:space="preserve"> object then </w:t>
+      </w:r>
+    </w:p>
+    <w:p>
+      <w:pPr>
+        <w:pStyle w:val="ListParagraph"/>
+        <w:rPr>
+          <w:rFonts w:eastAsiaTheme="minorHAnsi"/>
+        </w:rPr>
+      </w:pPr>
+    </w:p>
+    <w:p>
+      <w:pPr>
+        <w:pStyle w:val="ListParagraph"/>
+        <w:numPr>
+          <w:ilvl w:val="1"/>
+          <w:numId w:val="20"/>
+        </w:numPr>
+        <w:spacing w:after="0" w:line="240" w:lineRule="auto"/>
+      </w:pPr>
+      <w:r>
+        <w:rPr>
+          <w:rFonts w:eastAsiaTheme="minorHAnsi"/>
+        </w:rPr>
+        <w:t xml:space="preserve">read and store </w:t>
+      </w:r>
+      <w:proofErr w:type="spellStart"/>
+      <w:r>
+        <w:rPr>
+          <w:rFonts w:eastAsiaTheme="minorHAnsi"/>
+        </w:rPr>
+        <w:t>OS:Pump:</w:t>
+      </w:r>
+      <w:r>
+        <w:rPr>
+          <w:rFonts w:eastAsiaTheme="minorHAnsi"/>
+        </w:rPr>
+        <w:t>Variable</w:t>
+      </w:r>
+      <w:r>
+        <w:rPr>
+          <w:rFonts w:eastAsiaTheme="minorHAnsi"/>
+        </w:rPr>
+        <w:t>Speed</w:t>
+      </w:r>
+      <w:proofErr w:type="spellEnd"/>
+      <w:r>
+        <w:rPr>
+          <w:rFonts w:eastAsiaTheme="minorHAnsi"/>
+        </w:rPr>
+        <w:t xml:space="preserve"> attributes:</w:t>
+      </w:r>
+    </w:p>
+    <w:p>
+      <w:pPr>
+        <w:pStyle w:val="ListParagraph"/>
+        <w:numPr>
+          <w:ilvl w:val="2"/>
+          <w:numId w:val="20"/>
+        </w:numPr>
+        <w:spacing w:after="0" w:line="240" w:lineRule="auto"/>
+      </w:pPr>
+      <w:r>
+        <w:t>Name</w:t>
+      </w:r>
+    </w:p>
+    <w:p>
+      <w:pPr>
+        <w:pStyle w:val="ListParagraph"/>
+        <w:numPr>
+          <w:ilvl w:val="2"/>
+          <w:numId w:val="20"/>
+        </w:numPr>
+        <w:spacing w:after="0" w:line="240" w:lineRule="auto"/>
+      </w:pPr>
+      <w:r>
+        <w:t>Rated Flow Rate</w:t>
+      </w:r>
+    </w:p>
+    <w:p>
+      <w:pPr>
+        <w:pStyle w:val="ListParagraph"/>
+        <w:numPr>
+          <w:ilvl w:val="2"/>
+          <w:numId w:val="20"/>
+        </w:numPr>
+        <w:spacing w:after="0" w:line="240" w:lineRule="auto"/>
+      </w:pPr>
+      <w:r>
+        <w:t>Rated Pump Head</w:t>
+      </w:r>
+    </w:p>
+    <w:p>
+      <w:pPr>
+        <w:pStyle w:val="ListParagraph"/>
+        <w:numPr>
+          <w:ilvl w:val="2"/>
+          <w:numId w:val="20"/>
+        </w:numPr>
+        <w:spacing w:after="0" w:line="240" w:lineRule="auto"/>
+      </w:pPr>
+      <w:r>
+        <w:t>Rated Power Consumption</w:t>
+      </w:r>
+    </w:p>
+    <w:p>
+      <w:pPr>
+        <w:pStyle w:val="ListParagraph"/>
+        <w:numPr>
+          <w:ilvl w:val="2"/>
+          <w:numId w:val="20"/>
+        </w:numPr>
+        <w:spacing w:after="0" w:line="240" w:lineRule="auto"/>
+      </w:pPr>
+      <w:r>
+        <w:t>Motor Efficiency</w:t>
+      </w:r>
+    </w:p>
+    <w:p>
+      <w:pPr>
+        <w:pStyle w:val="ListParagraph"/>
+        <w:numPr>
+          <w:ilvl w:val="2"/>
+          <w:numId w:val="20"/>
+        </w:numPr>
+        <w:spacing w:after="0" w:line="240" w:lineRule="auto"/>
+      </w:pPr>
+      <w:r>
+        <w:t>Fraction of Motor Inefficiencies to Fluid Stream</w:t>
+      </w:r>
+    </w:p>
+    <w:p>
+      <w:pPr>
+        <w:pStyle w:val="ListParagraph"/>
+        <w:numPr>
+          <w:ilvl w:val="2"/>
+          <w:numId w:val="20"/>
+        </w:numPr>
+        <w:spacing w:after="0" w:line="240" w:lineRule="auto"/>
+      </w:pPr>
+      <w:r>
+        <w:t>Minimum Flow Rate</w:t>
+      </w:r>
+    </w:p>
+    <w:p>
+      <w:pPr>
+        <w:pStyle w:val="ListParagraph"/>
+        <w:numPr>
+          <w:ilvl w:val="2"/>
+          <w:numId w:val="20"/>
+        </w:numPr>
+        <w:spacing w:after="0" w:line="240" w:lineRule="auto"/>
+      </w:pPr>
+      <w:r>
+        <w:t>Pump Control Type</w:t>
+      </w:r>
+    </w:p>
+    <w:p>
+      <w:pPr>
+        <w:pStyle w:val="ListParagraph"/>
+        <w:spacing w:after="0" w:line="240" w:lineRule="auto"/>
+        <w:ind w:left="1980"/>
+      </w:pPr>
+    </w:p>
+    <w:p>
+      <w:pPr>
+        <w:pStyle w:val="ListParagraph"/>
+        <w:numPr>
+          <w:ilvl w:val="1"/>
+          <w:numId w:val="20"/>
+        </w:numPr>
+        <w:spacing w:after="0" w:line="240" w:lineRule="auto"/>
+      </w:pPr>
+      <w:r>
+        <w:t xml:space="preserve">Remove </w:t>
+      </w:r>
+      <w:proofErr w:type="spellStart"/>
+      <w:r>
+        <w:rPr>
+          <w:rFonts w:eastAsiaTheme="minorHAnsi"/>
+        </w:rPr>
+        <w:t>OS:Pump:</w:t>
+      </w:r>
+      <w:r>
+        <w:rPr>
+          <w:rFonts w:eastAsiaTheme="minorHAnsi"/>
+        </w:rPr>
+        <w:t>Variable</w:t>
+      </w:r>
+      <w:r>
+        <w:rPr>
+          <w:rFonts w:eastAsiaTheme="minorHAnsi"/>
+        </w:rPr>
+        <w:t>Speed</w:t>
+      </w:r>
+      <w:proofErr w:type="spellEnd"/>
+      <w:r>
+        <w:rPr>
+          <w:rFonts w:eastAsiaTheme="minorHAnsi"/>
+        </w:rPr>
+        <w:t xml:space="preserve"> object</w:t>
+      </w:r>
+    </w:p>
+    <w:p>
+      <w:pPr>
+        <w:pStyle w:val="ListParagraph"/>
+        <w:spacing w:after="0" w:line="240" w:lineRule="auto"/>
+        <w:ind w:left="1260"/>
+      </w:pPr>
+    </w:p>
+    <w:p>
+      <w:pPr>
+        <w:pStyle w:val="ListParagraph"/>
+        <w:numPr>
+          <w:ilvl w:val="1"/>
+          <w:numId w:val="20"/>
+        </w:numPr>
+        <w:spacing w:after="0" w:line="240" w:lineRule="auto"/>
+      </w:pPr>
+      <w:r>
+        <w:rPr>
+          <w:rFonts w:eastAsiaTheme="minorHAnsi"/>
+        </w:rPr>
+        <w:t xml:space="preserve">Add and configure new </w:t>
+      </w:r>
+      <w:proofErr w:type="spellStart"/>
+      <w:r>
+        <w:rPr>
+          <w:rFonts w:eastAsiaTheme="minorHAnsi"/>
+        </w:rPr>
+        <w:t>OS:Pump:</w:t>
+      </w:r>
+      <w:r>
+        <w:rPr>
+          <w:rFonts w:eastAsiaTheme="minorHAnsi"/>
+        </w:rPr>
+        <w:t>Variable</w:t>
+      </w:r>
+      <w:r>
+        <w:rPr>
+          <w:rFonts w:eastAsiaTheme="minorHAnsi"/>
+        </w:rPr>
+        <w:t>Speed</w:t>
+      </w:r>
+      <w:proofErr w:type="spellEnd"/>
+      <w:r>
+        <w:rPr>
+          <w:rFonts w:eastAsiaTheme="minorHAnsi"/>
+        </w:rPr>
+        <w:t xml:space="preserve"> object (*persist existing values)</w:t>
+      </w:r>
+    </w:p>
+    <w:p>
+      <w:pPr>
+        <w:pStyle w:val="ListParagraph"/>
+        <w:spacing w:after="0" w:line="240" w:lineRule="auto"/>
+        <w:ind w:left="1260"/>
+      </w:pPr>
+    </w:p>
+    <w:p>
+      <w:pPr>
+        <w:pStyle w:val="ListParagraph"/>
+        <w:numPr>
+          <w:ilvl w:val="2"/>
+          <w:numId w:val="20"/>
+        </w:numPr>
+        <w:spacing w:after="0" w:line="240" w:lineRule="auto"/>
+      </w:pPr>
+      <w:r>
+        <w:t>New Name</w:t>
+      </w:r>
+    </w:p>
+    <w:p>
+      <w:pPr>
+        <w:pStyle w:val="ListParagraph"/>
+        <w:numPr>
+          <w:ilvl w:val="2"/>
+          <w:numId w:val="20"/>
+        </w:numPr>
+        <w:spacing w:after="0" w:line="240" w:lineRule="auto"/>
+      </w:pPr>
+      <w:r>
+        <w:t>*Set Rated Flow Rate</w:t>
+      </w:r>
+    </w:p>
+    <w:p>
+      <w:pPr>
+        <w:pStyle w:val="ListParagraph"/>
+        <w:numPr>
+          <w:ilvl w:val="2"/>
+          <w:numId w:val="20"/>
+        </w:numPr>
+        <w:spacing w:after="0" w:line="240" w:lineRule="auto"/>
+      </w:pPr>
+      <w:r>
+        <w:t>*Set Rated Pump Head</w:t>
+      </w:r>
+    </w:p>
+    <w:p>
+      <w:pPr>
+        <w:pStyle w:val="ListParagraph"/>
+        <w:numPr>
+          <w:ilvl w:val="2"/>
+          <w:numId w:val="20"/>
+        </w:numPr>
+        <w:spacing w:after="0" w:line="240" w:lineRule="auto"/>
+      </w:pPr>
+      <w:r>
+        <w:t>*Set Rated Power Consumption</w:t>
+      </w:r>
+    </w:p>
+    <w:p>
+      <w:pPr>
+        <w:pStyle w:val="ListParagraph"/>
+        <w:numPr>
+          <w:ilvl w:val="2"/>
+          <w:numId w:val="20"/>
+        </w:numPr>
+        <w:spacing w:after="0" w:line="240" w:lineRule="auto"/>
+      </w:pPr>
+      <w:r>
+        <w:t>*Set Motor Efficiency</w:t>
+      </w:r>
+    </w:p>
+    <w:p>
+      <w:pPr>
+        <w:pStyle w:val="ListParagraph"/>
+        <w:numPr>
+          <w:ilvl w:val="2"/>
+          <w:numId w:val="20"/>
+        </w:numPr>
+        <w:spacing w:after="0" w:line="240" w:lineRule="auto"/>
+      </w:pPr>
+      <w:r>
+        <w:t>* Set Fraction of Motor Inefficiencies to Fluid Stream</w:t>
+      </w:r>
+    </w:p>
+    <w:p>
+      <w:pPr>
+        <w:pStyle w:val="ListParagraph"/>
+        <w:numPr>
+          <w:ilvl w:val="2"/>
+          <w:numId w:val="20"/>
+        </w:numPr>
+        <w:spacing w:after="0" w:line="240" w:lineRule="auto"/>
+      </w:pPr>
+      <w:r>
+        <w:t>Create and set new Part Load Performance Curve Coefficients</w:t>
+      </w:r>
+    </w:p>
+    <w:p>
+      <w:pPr>
+        <w:pStyle w:val="ListParagraph"/>
+        <w:numPr>
+          <w:ilvl w:val="3"/>
+          <w:numId w:val="20"/>
+        </w:numPr>
+        <w:spacing w:after="0" w:line="240" w:lineRule="auto"/>
+      </w:pPr>
+      <w:r>
+        <w:t>Coefficient C1 =0</w:t>
+      </w:r>
+    </w:p>
+    <w:p>
+      <w:pPr>
+        <w:pStyle w:val="ListParagraph"/>
+        <w:numPr>
+          <w:ilvl w:val="3"/>
+          <w:numId w:val="20"/>
+        </w:numPr>
+        <w:spacing w:after="0" w:line="240" w:lineRule="auto"/>
+      </w:pPr>
+      <w:r>
+        <w:t>Coefficient C2 =0.0205</w:t>
+      </w:r>
+    </w:p>
+    <w:p>
+      <w:pPr>
+        <w:pStyle w:val="ListParagraph"/>
+        <w:numPr>
+          <w:ilvl w:val="3"/>
+          <w:numId w:val="20"/>
+        </w:numPr>
+        <w:spacing w:after="0" w:line="240" w:lineRule="auto"/>
+      </w:pPr>
+      <w:r>
+        <w:t>Coefficient C3 =0.4101</w:t>
+      </w:r>
+    </w:p>
+    <w:p>
+      <w:pPr>
+        <w:pStyle w:val="ListParagraph"/>
+        <w:numPr>
+          <w:ilvl w:val="3"/>
+          <w:numId w:val="20"/>
+        </w:numPr>
+        <w:spacing w:after="0" w:line="240" w:lineRule="auto"/>
+      </w:pPr>
+      <w:r>
+        <w:t>Coefficient C4 =0.5753</w:t>
+      </w:r>
+    </w:p>
+    <w:p>
+      <w:pPr>
+        <w:pStyle w:val="ListParagraph"/>
+        <w:numPr>
+          <w:ilvl w:val="2"/>
+          <w:numId w:val="20"/>
+        </w:numPr>
+        <w:spacing w:after="0" w:line="240" w:lineRule="auto"/>
+      </w:pPr>
+      <w:r>
+        <w:t>*Minimum Flow Rate</w:t>
+      </w:r>
+    </w:p>
+    <w:p>
+      <w:pPr>
+        <w:pStyle w:val="ListParagraph"/>
+        <w:numPr>
+          <w:ilvl w:val="3"/>
+          <w:numId w:val="20"/>
+        </w:numPr>
+        <w:spacing w:after="0" w:line="240" w:lineRule="auto"/>
+      </w:pPr>
+      <w:r>
+        <w:t>If Minimum Flow Rate &lt;&gt; 0 then</w:t>
+      </w:r>
+    </w:p>
+    <w:p>
+      <w:pPr>
+        <w:pStyle w:val="ListParagraph"/>
+        <w:numPr>
+          <w:ilvl w:val="4"/>
+          <w:numId w:val="20"/>
+        </w:numPr>
+        <w:spacing w:after="0" w:line="240" w:lineRule="auto"/>
+      </w:pPr>
+      <w:r>
+        <w:t xml:space="preserve">* Set Minimum </w:t>
+      </w:r>
+      <w:proofErr w:type="spellStart"/>
+      <w:r>
+        <w:t>FlowRate</w:t>
+      </w:r>
+      <w:proofErr w:type="spellEnd"/>
+      <w:r>
+        <w:t xml:space="preserve"> = Minimum Flow Rate</w:t>
+      </w:r>
+    </w:p>
+    <w:p>
+      <w:pPr>
+        <w:pStyle w:val="ListParagraph"/>
+        <w:numPr>
+          <w:ilvl w:val="3"/>
+          <w:numId w:val="20"/>
+        </w:numPr>
+        <w:spacing w:after="0" w:line="240" w:lineRule="auto"/>
+      </w:pPr>
+      <w:r>
+        <w:t xml:space="preserve">If Rated Flow Rate &lt;&gt; </w:t>
+      </w:r>
+      <w:proofErr w:type="spellStart"/>
+      <w:r>
+        <w:t>Autosized</w:t>
+      </w:r>
+      <w:proofErr w:type="spellEnd"/>
+      <w:r>
+        <w:t xml:space="preserve"> then </w:t>
+      </w:r>
+    </w:p>
+    <w:p>
+      <w:pPr>
+        <w:pStyle w:val="ListParagraph"/>
+        <w:numPr>
+          <w:ilvl w:val="4"/>
+          <w:numId w:val="20"/>
+        </w:numPr>
+        <w:spacing w:after="0" w:line="240" w:lineRule="auto"/>
+      </w:pPr>
+      <w:r>
+        <w:t>Set Minimum Flow Rate = (Rated Flow Rate x 0.30)</w:t>
+      </w:r>
+    </w:p>
+    <w:p>
+      <w:pPr>
+        <w:pStyle w:val="ListParagraph"/>
+        <w:numPr>
+          <w:ilvl w:val="3"/>
+          <w:numId w:val="20"/>
+        </w:numPr>
+        <w:spacing w:after="0" w:line="240" w:lineRule="auto"/>
+      </w:pPr>
+      <w:r>
+        <w:t xml:space="preserve">If Rated Flow Rate == </w:t>
+      </w:r>
+      <w:proofErr w:type="spellStart"/>
+      <w:r>
+        <w:t>Autosized</w:t>
+      </w:r>
+      <w:proofErr w:type="spellEnd"/>
+      <w:r>
+        <w:t xml:space="preserve"> then set execute an OS sizing run.</w:t>
+      </w:r>
+    </w:p>
+    <w:p>
+      <w:pPr>
+        <w:pStyle w:val="ListParagraph"/>
+        <w:numPr>
+          <w:ilvl w:val="4"/>
+          <w:numId w:val="20"/>
+        </w:numPr>
+        <w:spacing w:after="0" w:line="240" w:lineRule="auto"/>
+      </w:pPr>
+      <w:r>
+        <w:t xml:space="preserve">Retrieve pump Rated Flow Rate from SQL output table. </w:t>
+      </w:r>
+    </w:p>
+    <w:p>
+      <w:pPr>
+        <w:pStyle w:val="ListParagraph"/>
+        <w:numPr>
+          <w:ilvl w:val="4"/>
+          <w:numId w:val="20"/>
+        </w:numPr>
+        <w:spacing w:after="0" w:line="240" w:lineRule="auto"/>
+      </w:pPr>
+      <w:r>
+        <w:lastRenderedPageBreak/>
+        <w:t>Set Minimum Flow Rate = (Rated Flow Rate x 0.30)</w:t>
+      </w:r>
+    </w:p>
+    <w:p>
+      <w:pPr>
+        <w:pStyle w:val="ListParagraph"/>
+        <w:numPr>
+          <w:ilvl w:val="2"/>
+          <w:numId w:val="20"/>
+        </w:numPr>
+        <w:spacing w:after="0" w:line="240" w:lineRule="auto"/>
+      </w:pPr>
+      <w:r>
+        <w:t xml:space="preserve">* Set Pump Control Type </w:t>
+      </w:r>
+    </w:p>
+    <w:p>
+      <w:pPr>
+        <w:spacing w:after="0" w:line="240" w:lineRule="auto"/>
+      </w:pPr>
+    </w:p>
+    <w:p>
+      <w:pPr>
+        <w:pStyle w:val="ListParagraph"/>
+        <w:spacing w:after="0" w:line="240" w:lineRule="auto"/>
+        <w:ind w:left="1800"/>
+      </w:pPr>
+    </w:p>
+    <w:p>
+      <w:pPr>
+        <w:pStyle w:val="Heading3"/>
+        <w:ind w:left="360"/>
+      </w:pPr>
+      <w:r>
+        <w:t>Tests</w:t>
+      </w:r>
+    </w:p>
+    <w:p>
+      <w:pPr>
+        <w:spacing w:after="0"/>
+        <w:rPr>
+          <w:b/>
+        </w:rPr>
+      </w:pPr>
+    </w:p>
+    <w:p>
+      <w:pPr>
+        <w:spacing w:after="0"/>
+        <w:rPr>
+          <w:b/>
+        </w:rPr>
+      </w:pPr>
+      <w:r>
+        <w:rPr>
+          <w:b/>
+        </w:rPr>
+        <w:t>This m</w:t>
+      </w:r>
+      <w:r>
+        <w:rPr>
+          <w:b/>
+        </w:rPr>
+        <w:t xml:space="preserve">easure </w:t>
+      </w:r>
+      <w:r>
+        <w:rPr>
+          <w:b/>
+        </w:rPr>
+        <w:t xml:space="preserve">applies </w:t>
+      </w:r>
+      <w:r>
+        <w:rPr>
+          <w:b/>
+        </w:rPr>
+        <w:t>to:</w:t>
+      </w:r>
       <w:bookmarkStart w:id="0" w:name="_GoBack"/>
       <w:bookmarkEnd w:id="0"/>
-      <w:r>
-        <w:rPr>
-          <w:rFonts w:eastAsia="Times New Roman"/>
-        </w:rPr>
-        <w:t xml:space="preserve">Add </w:t>
-      </w:r>
-      <w:r>
-        <w:rPr>
-          <w:rFonts w:eastAsia="Times New Roman"/>
-        </w:rPr>
-        <w:t>Hot Water Pump Differential Pressure Reset Controls</w:t>
-      </w:r>
-      <w:r>
-        <w:rPr>
-          <w:rFonts w:eastAsia="Times New Roman"/>
-        </w:rPr>
-        <w:t xml:space="preserve"> </w:t>
-      </w:r>
-    </w:p>
-    <w:p>
-      <w:pPr>
-        <w:pStyle w:val="Heading3"/>
-      </w:pPr>
-      <w:r>
-        <w:t>Description</w:t>
-      </w:r>
-    </w:p>
-    <w:p>
-      <w:pPr>
-        <w:rPr>
-          <w:rFonts w:eastAsiaTheme="minorHAnsi"/>
-        </w:rPr>
-      </w:pPr>
-      <w:r>
-        <w:rPr>
-          <w:rFonts w:eastAsiaTheme="minorHAnsi"/>
-        </w:rPr>
-        <w:t xml:space="preserve">This energy efficiency measure (EEM) </w:t>
-      </w:r>
-      <w:r>
-        <w:rPr>
-          <w:rFonts w:eastAsiaTheme="minorHAnsi"/>
-        </w:rPr>
-        <w:t>configures all pumps identified as secondary heating loop pumps. Pumps identified are then either replaced (in the case of a constant speed pump) or reconfigured (in the case of a variable speed pump) to operate as a variable speed pump with an aggressive Part Load Performance Curve representing operation of a functional hot water differential pressure reset control with a wide range of zone valve deviation. Energy savings will be generated by operating the secondary heating pump motor for longer periods of time at lower energy consumptive levels.</w:t>
-      </w:r>
-    </w:p>
-    <w:p>
-      <w:pPr>
-        <w:pStyle w:val="Heading3"/>
-      </w:pPr>
-      <w:r>
-        <w:t>Modeler Description</w:t>
-      </w:r>
-    </w:p>
-    <w:p>
-      <w:pPr>
-        <w:rPr>
-          <w:rFonts w:eastAsiaTheme="minorHAnsi"/>
-        </w:rPr>
-      </w:pPr>
-      <w:r>
-        <w:rPr>
-          <w:rFonts w:eastAsiaTheme="minorHAnsi"/>
-        </w:rPr>
-        <w:t xml:space="preserve">This measure identifies all OS Pump objects attached to the inlet side of the demand loop of a plant loop having both </w:t>
-      </w:r>
-      <w:proofErr w:type="spellStart"/>
-      <w:r>
-        <w:rPr>
-          <w:rFonts w:eastAsiaTheme="minorHAnsi"/>
-        </w:rPr>
-        <w:t>OS:Sizing:Plant</w:t>
-      </w:r>
-      <w:proofErr w:type="spellEnd"/>
-      <w:r>
-        <w:rPr>
-          <w:rFonts w:eastAsiaTheme="minorHAnsi"/>
-        </w:rPr>
-        <w:t xml:space="preserve"> Loop type = “Heating” and </w:t>
-      </w:r>
-      <w:proofErr w:type="spellStart"/>
-      <w:r>
-        <w:rPr>
-          <w:rFonts w:eastAsiaTheme="minorHAnsi"/>
-        </w:rPr>
-        <w:t>OS:PlantLoop</w:t>
-      </w:r>
-      <w:proofErr w:type="spellEnd"/>
-      <w:r>
-        <w:rPr>
-          <w:rFonts w:eastAsiaTheme="minorHAnsi"/>
-        </w:rPr>
-        <w:t xml:space="preserve"> Common Pipe Simulation setting = “</w:t>
-      </w:r>
-      <w:proofErr w:type="spellStart"/>
-      <w:r>
-        <w:rPr>
-          <w:rFonts w:eastAsiaTheme="minorHAnsi"/>
-        </w:rPr>
-        <w:t>TwoWayCommonPipe</w:t>
-      </w:r>
-      <w:proofErr w:type="spellEnd"/>
-      <w:r>
-        <w:rPr>
-          <w:rFonts w:eastAsiaTheme="minorHAnsi"/>
-        </w:rPr>
-        <w:t xml:space="preserve">”,  indicating that a secondary hot water pump is present on the inlet side of the hot water demand loop. If the existing secondary heating pump is an </w:t>
-      </w:r>
-      <w:proofErr w:type="spellStart"/>
-      <w:r>
-        <w:rPr>
-          <w:rFonts w:eastAsiaTheme="minorHAnsi"/>
-        </w:rPr>
-        <w:t>OS:Pump:ConstantSpeed</w:t>
-      </w:r>
-      <w:proofErr w:type="spellEnd"/>
-      <w:r>
-        <w:rPr>
-          <w:rFonts w:eastAsiaTheme="minorHAnsi"/>
-        </w:rPr>
-        <w:t xml:space="preserve"> object, it will be replaced with a new </w:t>
-      </w:r>
-      <w:proofErr w:type="spellStart"/>
-      <w:r>
-        <w:rPr>
-          <w:rFonts w:eastAsiaTheme="minorHAnsi"/>
-        </w:rPr>
-        <w:t>OS:PumpVariableSpeed</w:t>
-      </w:r>
-      <w:proofErr w:type="spellEnd"/>
-      <w:r>
-        <w:rPr>
-          <w:rFonts w:eastAsiaTheme="minorHAnsi"/>
-        </w:rPr>
-        <w:t xml:space="preserve"> object configured with the same Rated Flow Rate, Rated Pump Head, Rated Power Consumption, Motor Efficiency and Fraction of Motor Inefficiencies to Fluid Stream as the original pump and a Part Load Performance Curve will be added. If the existing secondary heating pump is an </w:t>
-      </w:r>
-      <w:proofErr w:type="spellStart"/>
-      <w:r>
-        <w:rPr>
-          <w:rFonts w:eastAsiaTheme="minorHAnsi"/>
-        </w:rPr>
-        <w:t>OS</w:t>
-      </w:r>
-      <w:proofErr w:type="gramStart"/>
-      <w:r>
-        <w:rPr>
-          <w:rFonts w:eastAsiaTheme="minorHAnsi"/>
-        </w:rPr>
-        <w:t>:PumpVariableSpeed</w:t>
-      </w:r>
-      <w:proofErr w:type="spellEnd"/>
-      <w:proofErr w:type="gramEnd"/>
-      <w:r>
-        <w:rPr>
-          <w:rFonts w:eastAsiaTheme="minorHAnsi"/>
-        </w:rPr>
-        <w:t xml:space="preserve"> object, a new Part Load Performance Curve will be added. </w:t>
-      </w:r>
-    </w:p>
-    <w:p>
-      <w:pPr>
-        <w:rPr>
-          <w:rFonts w:eastAsiaTheme="minorHAnsi"/>
-        </w:rPr>
-      </w:pPr>
-      <w:r>
-        <w:rPr>
-          <w:rFonts w:eastAsiaTheme="minorHAnsi"/>
-        </w:rPr>
-        <w:t xml:space="preserve">If the Rated Flow Rate of the existing </w:t>
-      </w:r>
-      <w:proofErr w:type="spellStart"/>
-      <w:r>
-        <w:rPr>
-          <w:rFonts w:eastAsiaTheme="minorHAnsi"/>
-        </w:rPr>
-        <w:t>OS</w:t>
-      </w:r>
-      <w:proofErr w:type="gramStart"/>
-      <w:r>
-        <w:rPr>
-          <w:rFonts w:eastAsiaTheme="minorHAnsi"/>
-        </w:rPr>
-        <w:t>:Pump:ConstantSpeed</w:t>
-      </w:r>
-      <w:proofErr w:type="spellEnd"/>
-      <w:proofErr w:type="gramEnd"/>
-      <w:r>
-        <w:rPr>
-          <w:rFonts w:eastAsiaTheme="minorHAnsi"/>
-        </w:rPr>
-        <w:t xml:space="preserve"> or </w:t>
-      </w:r>
-      <w:proofErr w:type="spellStart"/>
-      <w:r>
-        <w:rPr>
-          <w:rFonts w:eastAsiaTheme="minorHAnsi"/>
-        </w:rPr>
-        <w:t>OS:Pump:VariableSpeed</w:t>
-      </w:r>
-      <w:proofErr w:type="spellEnd"/>
-      <w:r>
-        <w:rPr>
-          <w:rFonts w:eastAsiaTheme="minorHAnsi"/>
-        </w:rPr>
-        <w:t xml:space="preserve"> is specified,</w:t>
-      </w:r>
-      <w:r>
-        <w:rPr>
-          <w:rFonts w:eastAsiaTheme="minorHAnsi"/>
-        </w:rPr>
-        <w:t xml:space="preserve"> </w:t>
-      </w:r>
-      <w:r>
-        <w:rPr>
-          <w:rFonts w:eastAsiaTheme="minorHAnsi"/>
-        </w:rPr>
-        <w:t xml:space="preserve">the Minimum Flow Rate of the modified pump will be set to a value representing 30% of the specified Rated Flow Rate. If the Rated Flow Rate of the </w:t>
-      </w:r>
-      <w:proofErr w:type="spellStart"/>
-      <w:r>
-        <w:rPr>
-          <w:rFonts w:eastAsiaTheme="minorHAnsi"/>
-        </w:rPr>
-        <w:t>OS:Pump:ConstantSpeed</w:t>
-      </w:r>
-      <w:proofErr w:type="spellEnd"/>
-      <w:r>
-        <w:rPr>
-          <w:rFonts w:eastAsiaTheme="minorHAnsi"/>
-        </w:rPr>
-        <w:t xml:space="preserve"> or </w:t>
-      </w:r>
-      <w:proofErr w:type="spellStart"/>
-      <w:r>
-        <w:rPr>
-          <w:rFonts w:eastAsiaTheme="minorHAnsi"/>
-        </w:rPr>
-        <w:t>OS:Pump:VariableSpeed</w:t>
-      </w:r>
-      <w:proofErr w:type="spellEnd"/>
-      <w:r>
-        <w:rPr>
-          <w:rFonts w:eastAsiaTheme="minorHAnsi"/>
-        </w:rPr>
-        <w:t xml:space="preserve"> is </w:t>
-      </w:r>
-      <w:proofErr w:type="spellStart"/>
-      <w:r>
-        <w:rPr>
-          <w:rFonts w:eastAsiaTheme="minorHAnsi"/>
-        </w:rPr>
-        <w:t>Autosized</w:t>
-      </w:r>
-      <w:proofErr w:type="spellEnd"/>
-      <w:r>
-        <w:rPr>
-          <w:rFonts w:eastAsiaTheme="minorHAnsi"/>
-        </w:rPr>
-        <w:t xml:space="preserve">, a sizing run will need to be fired off and the pump design </w:t>
-      </w:r>
-      <w:proofErr w:type="spellStart"/>
-      <w:r>
-        <w:rPr>
-          <w:rFonts w:eastAsiaTheme="minorHAnsi"/>
-        </w:rPr>
-        <w:t>gpm</w:t>
-      </w:r>
-      <w:proofErr w:type="spellEnd"/>
-      <w:r>
-        <w:rPr>
-          <w:rFonts w:eastAsiaTheme="minorHAnsi"/>
-        </w:rPr>
-        <w:t xml:space="preserve"> retrieved to accurately set the Minimum Flow Rate of the modified pump to a value representing 30% of the </w:t>
-      </w:r>
-      <w:proofErr w:type="spellStart"/>
-      <w:r>
-        <w:rPr>
-          <w:rFonts w:eastAsiaTheme="minorHAnsi"/>
-        </w:rPr>
-        <w:t>Autosized</w:t>
-      </w:r>
-      <w:proofErr w:type="spellEnd"/>
-      <w:r>
-        <w:rPr>
-          <w:rFonts w:eastAsiaTheme="minorHAnsi"/>
-        </w:rPr>
-        <w:t xml:space="preserve">  design flow rate.</w:t>
-      </w:r>
-    </w:p>
-    <w:p>
-      <w:pPr>
-        <w:pStyle w:val="Heading3"/>
-      </w:pPr>
-      <w:r>
-        <w:t>Use Case Types</w:t>
-      </w:r>
-    </w:p>
-    <w:p>
-      <w:r>
-        <w:t xml:space="preserve">Model Articulation, </w:t>
-      </w:r>
-      <w:r>
-        <w:t>Retrofit</w:t>
-      </w:r>
-      <w:r>
-        <w:t xml:space="preserve"> EE</w:t>
-      </w:r>
-      <w:r>
-        <w:t>, New Construction</w:t>
-      </w:r>
-      <w:r>
-        <w:t xml:space="preserve"> EE</w:t>
-      </w:r>
-    </w:p>
-    <w:p>
-      <w:pPr>
-        <w:pStyle w:val="Heading3"/>
-      </w:pPr>
-      <w:r>
-        <w:t>Arguments</w:t>
-      </w:r>
-    </w:p>
-    <w:p>
-      <w:r>
-        <w:t>No arguments</w:t>
-      </w:r>
-    </w:p>
-    <w:p>
-      <w:pPr>
-        <w:pStyle w:val="Heading3"/>
-      </w:pPr>
-      <w:r>
-        <w:t>Initial Condition</w:t>
-      </w:r>
-      <w:r>
-        <w:t xml:space="preserve"> Message</w:t>
-      </w:r>
-    </w:p>
-    <w:p>
-      <w:r>
-        <w:t xml:space="preserve">The initial model contained {X} applicable </w:t>
-      </w:r>
-      <w:proofErr w:type="spellStart"/>
-      <w:r>
-        <w:rPr>
-          <w:rFonts w:eastAsiaTheme="minorHAnsi"/>
-        </w:rPr>
-        <w:t>OS</w:t>
-      </w:r>
-      <w:proofErr w:type="gramStart"/>
-      <w:r>
-        <w:rPr>
-          <w:rFonts w:eastAsiaTheme="minorHAnsi"/>
-        </w:rPr>
-        <w:t>:Pump:ConstantSpeed</w:t>
-      </w:r>
-      <w:proofErr w:type="spellEnd"/>
-      <w:proofErr w:type="gramEnd"/>
-      <w:r>
-        <w:rPr>
-          <w:rFonts w:eastAsiaTheme="minorHAnsi"/>
-        </w:rPr>
-        <w:t xml:space="preserve"> and {y} applicable </w:t>
-      </w:r>
-      <w:proofErr w:type="spellStart"/>
-      <w:r>
-        <w:rPr>
-          <w:rFonts w:eastAsiaTheme="minorHAnsi"/>
-        </w:rPr>
-        <w:t>OS:Pump:Variable</w:t>
-      </w:r>
-      <w:proofErr w:type="spellEnd"/>
-      <w:r>
-        <w:rPr>
-          <w:rFonts w:eastAsiaTheme="minorHAnsi"/>
-        </w:rPr>
-        <w:t xml:space="preserve"> Speed </w:t>
-      </w:r>
-      <w:r>
-        <w:t xml:space="preserve">objects </w:t>
-      </w:r>
-      <w:r>
-        <w:t>for which this measure is applicable.</w:t>
-      </w:r>
-    </w:p>
-    <w:p>
-      <w:pPr>
-        <w:pStyle w:val="Heading3"/>
-      </w:pPr>
-      <w:r>
-        <w:t>Final Condition</w:t>
-      </w:r>
-      <w:r>
-        <w:t xml:space="preserve"> Message</w:t>
-      </w:r>
-    </w:p>
-    <w:p>
-      <w:r>
-        <w:rPr>
-          <w:rFonts w:eastAsiaTheme="minorHAnsi"/>
-        </w:rPr>
-        <w:t xml:space="preserve">{Z} </w:t>
-      </w:r>
-      <w:proofErr w:type="spellStart"/>
-      <w:r>
-        <w:rPr>
-          <w:rFonts w:eastAsiaTheme="minorHAnsi"/>
-        </w:rPr>
-        <w:t>OS</w:t>
-      </w:r>
-      <w:proofErr w:type="gramStart"/>
-      <w:r>
-        <w:rPr>
-          <w:rFonts w:eastAsiaTheme="minorHAnsi"/>
-        </w:rPr>
-        <w:t>:Pump:Variable</w:t>
-      </w:r>
-      <w:proofErr w:type="spellEnd"/>
-      <w:proofErr w:type="gramEnd"/>
-      <w:r>
-        <w:rPr>
-          <w:rFonts w:eastAsiaTheme="minorHAnsi"/>
-        </w:rPr>
-        <w:t xml:space="preserve"> Speed</w:t>
-      </w:r>
-      <w:r>
-        <w:t xml:space="preserve"> objects </w:t>
-      </w:r>
-      <w:r>
-        <w:t>w</w:t>
-      </w:r>
-      <w:r>
-        <w:t>ere</w:t>
-      </w:r>
-      <w:r>
-        <w:t xml:space="preserve"> </w:t>
-      </w:r>
-      <w:r>
-        <w:t xml:space="preserve">configured to replace </w:t>
-      </w:r>
-      <w:r>
-        <w:t>{X}</w:t>
-      </w:r>
-      <w:r>
-        <w:t xml:space="preserve"> </w:t>
-      </w:r>
-      <w:proofErr w:type="spellStart"/>
-      <w:r>
-        <w:rPr>
-          <w:rFonts w:eastAsiaTheme="minorHAnsi"/>
-        </w:rPr>
-        <w:t>OS:Pump:ConstantSpeed</w:t>
-      </w:r>
-      <w:proofErr w:type="spellEnd"/>
-      <w:r>
-        <w:rPr>
-          <w:rFonts w:eastAsiaTheme="minorHAnsi"/>
-        </w:rPr>
-        <w:t xml:space="preserve"> and {Y} applicable </w:t>
-      </w:r>
-      <w:proofErr w:type="spellStart"/>
-      <w:r>
-        <w:rPr>
-          <w:rFonts w:eastAsiaTheme="minorHAnsi"/>
-        </w:rPr>
-        <w:t>OS:Pump:Variable</w:t>
-      </w:r>
-      <w:proofErr w:type="spellEnd"/>
-      <w:r>
-        <w:rPr>
-          <w:rFonts w:eastAsiaTheme="minorHAnsi"/>
-        </w:rPr>
-        <w:t xml:space="preserve"> Speed </w:t>
-      </w:r>
-      <w:r>
-        <w:t xml:space="preserve">objects </w:t>
-      </w:r>
-      <w:r>
-        <w:t xml:space="preserve">in the model. </w:t>
-      </w:r>
-      <w:r>
-        <w:t xml:space="preserve"> </w:t>
-      </w:r>
-    </w:p>
-    <w:p>
-      <w:proofErr w:type="spellStart"/>
-      <w:r>
-        <w:rPr>
-          <w:rFonts w:eastAsiaTheme="minorHAnsi"/>
-        </w:rPr>
-        <w:t>OS</w:t>
-      </w:r>
-      <w:proofErr w:type="gramStart"/>
-      <w:r>
-        <w:rPr>
-          <w:rFonts w:eastAsiaTheme="minorHAnsi"/>
-        </w:rPr>
-        <w:t>:Pump:ConstantSpeed</w:t>
-      </w:r>
-      <w:proofErr w:type="spellEnd"/>
-      <w:proofErr w:type="gramEnd"/>
-      <w:r>
-        <w:t xml:space="preserve"> objects </w:t>
-      </w:r>
-      <w:r>
-        <w:t>affected were {</w:t>
-      </w:r>
-      <w:proofErr w:type="spellStart"/>
-      <w:r>
-        <w:rPr>
-          <w:rFonts w:eastAsiaTheme="minorHAnsi"/>
-        </w:rPr>
-        <w:t>OS:Pump:ConstantSpeed</w:t>
-      </w:r>
-      <w:proofErr w:type="spellEnd"/>
-      <w:r>
-        <w:rPr>
-          <w:rFonts w:eastAsiaTheme="minorHAnsi"/>
-        </w:rPr>
-        <w:t xml:space="preserve"> name1</w:t>
-      </w:r>
-      <w:r>
-        <w:t xml:space="preserve"> </w:t>
-      </w:r>
-      <w:r>
-        <w:t>}, {</w:t>
-      </w:r>
-      <w:r>
-        <w:t xml:space="preserve"> </w:t>
-      </w:r>
-      <w:proofErr w:type="spellStart"/>
-      <w:r>
-        <w:rPr>
-          <w:rFonts w:eastAsiaTheme="minorHAnsi"/>
-        </w:rPr>
-        <w:t>OS:Pump:ConstantSpeed</w:t>
-      </w:r>
-      <w:proofErr w:type="spellEnd"/>
-      <w:r>
-        <w:t xml:space="preserve"> name2</w:t>
-      </w:r>
-      <w:r>
-        <w:t>}, etc.</w:t>
-      </w:r>
-    </w:p>
-    <w:p>
-      <w:proofErr w:type="spellStart"/>
-      <w:r>
-        <w:rPr>
-          <w:rFonts w:eastAsiaTheme="minorHAnsi"/>
-        </w:rPr>
-        <w:lastRenderedPageBreak/>
-        <w:t>OS</w:t>
-      </w:r>
-      <w:proofErr w:type="gramStart"/>
-      <w:r>
-        <w:rPr>
-          <w:rFonts w:eastAsiaTheme="minorHAnsi"/>
-        </w:rPr>
-        <w:t>:Pump:VariableSpeed</w:t>
-      </w:r>
-      <w:proofErr w:type="spellEnd"/>
-      <w:proofErr w:type="gramEnd"/>
-      <w:r>
-        <w:t xml:space="preserve"> objects affected were {</w:t>
-      </w:r>
-      <w:r>
-        <w:rPr>
-          <w:rFonts w:eastAsiaTheme="minorHAnsi"/>
-        </w:rPr>
-        <w:t xml:space="preserve"> </w:t>
-      </w:r>
-      <w:proofErr w:type="spellStart"/>
-      <w:r>
-        <w:rPr>
-          <w:rFonts w:eastAsiaTheme="minorHAnsi"/>
-        </w:rPr>
-        <w:t>OS:Pump:VariableSpeed</w:t>
-      </w:r>
-      <w:proofErr w:type="spellEnd"/>
-      <w:r>
-        <w:rPr>
-          <w:rFonts w:eastAsiaTheme="minorHAnsi"/>
-        </w:rPr>
-        <w:t xml:space="preserve"> name1</w:t>
-      </w:r>
-      <w:r>
-        <w:t xml:space="preserve"> }, {</w:t>
-      </w:r>
-      <w:proofErr w:type="spellStart"/>
-      <w:r>
-        <w:rPr>
-          <w:rFonts w:eastAsiaTheme="minorHAnsi"/>
-        </w:rPr>
-        <w:t>OS:Pump:VariableSpeed</w:t>
-      </w:r>
-      <w:proofErr w:type="spellEnd"/>
-      <w:r>
-        <w:t xml:space="preserve"> name2}, etc.</w:t>
-      </w:r>
-    </w:p>
-    <w:p>
-      <w:pPr>
-        <w:pStyle w:val="Heading3"/>
-      </w:pPr>
-      <w:r>
-        <w:t>Not Applicable</w:t>
-      </w:r>
-      <w:r>
-        <w:t xml:space="preserve"> Messages</w:t>
-      </w:r>
-    </w:p>
-    <w:p>
-      <w:r>
-        <w:t xml:space="preserve">The model contains </w:t>
-      </w:r>
-      <w:proofErr w:type="spellStart"/>
-      <w:r>
-        <w:rPr>
-          <w:rFonts w:eastAsiaTheme="minorHAnsi"/>
-        </w:rPr>
-        <w:t>OS</w:t>
-      </w:r>
-      <w:proofErr w:type="gramStart"/>
-      <w:r>
-        <w:rPr>
-          <w:rFonts w:eastAsiaTheme="minorHAnsi"/>
-        </w:rPr>
-        <w:t>:Pump:ConstantSpeed</w:t>
-      </w:r>
-      <w:proofErr w:type="spellEnd"/>
-      <w:proofErr w:type="gramEnd"/>
-      <w:r>
-        <w:rPr>
-          <w:rFonts w:eastAsiaTheme="minorHAnsi"/>
-        </w:rPr>
-        <w:t xml:space="preserve"> and </w:t>
-      </w:r>
-      <w:proofErr w:type="spellStart"/>
-      <w:r>
-        <w:rPr>
-          <w:rFonts w:eastAsiaTheme="minorHAnsi"/>
-        </w:rPr>
-        <w:t>OS:Pump:Variable</w:t>
-      </w:r>
-      <w:proofErr w:type="spellEnd"/>
-      <w:r>
-        <w:rPr>
-          <w:rFonts w:eastAsiaTheme="minorHAnsi"/>
-        </w:rPr>
-        <w:t xml:space="preserve"> Speed </w:t>
-      </w:r>
-      <w:r>
-        <w:t>objects for which this measure is applicable.</w:t>
-      </w:r>
-    </w:p>
-    <w:p>
-      <w:pPr>
-        <w:pStyle w:val="Heading3"/>
-      </w:pPr>
-      <w:r>
-        <w:t>Warning</w:t>
-      </w:r>
-      <w:r>
-        <w:t xml:space="preserve"> Messages</w:t>
-      </w:r>
-    </w:p>
-    <w:p>
-      <w:r>
-        <w:t xml:space="preserve">If Rated Pump Head = 60’ write warning message that it appears the E+ default pump head is being used. </w:t>
-      </w:r>
-    </w:p>
-    <w:p>
-      <w:pPr>
-        <w:pStyle w:val="Heading3"/>
-      </w:pPr>
-      <w:r>
-        <w:t>Information</w:t>
-      </w:r>
-      <w:r>
-        <w:t xml:space="preserve"> Messages</w:t>
-      </w:r>
-    </w:p>
-    <w:p>
-      <w:proofErr w:type="gramStart"/>
-      <w:r>
-        <w:t xml:space="preserve">Did something to object </w:t>
-      </w:r>
-      <w:r>
-        <w:t>1</w:t>
-      </w:r>
-      <w:r>
-        <w:t>.</w:t>
-      </w:r>
-      <w:proofErr w:type="gramEnd"/>
-      <w:r>
-        <w:t xml:space="preserve"> Etc.</w:t>
-      </w:r>
-    </w:p>
-    <w:p>
-      <w:pPr>
-        <w:pStyle w:val="Heading3"/>
-      </w:pPr>
-      <w:r>
-        <w:t>Error</w:t>
-      </w:r>
-      <w:r>
-        <w:t xml:space="preserve"> Messages</w:t>
-      </w:r>
     </w:p>
     <w:p>
       <w:pPr>
         <w:spacing w:after="0"/>
-      </w:pPr>
-      <w:r>
-        <w:t xml:space="preserve">If no secondary pump </w:t>
-      </w:r>
-      <w:proofErr w:type="gramStart"/>
-      <w:r>
-        <w:t>object exist</w:t>
-      </w:r>
-      <w:proofErr w:type="gramEnd"/>
-      <w:r>
-        <w:t xml:space="preserve"> in a qualified pump loop, write an error message describing the plant loop name and that the secondary pump does not exist on the demand inlet side of the loop. </w:t>
-      </w:r>
-    </w:p>
-    <w:p>
-      <w:pPr>
-        <w:pStyle w:val="Heading3"/>
-      </w:pPr>
-      <w:r>
-        <w:t>Code Outline</w:t>
-      </w:r>
-    </w:p>
-    <w:p>
-      <w:pPr>
-        <w:spacing w:after="0" w:line="240" w:lineRule="auto"/>
-      </w:pPr>
-    </w:p>
-    <w:p>
-      <w:pPr>
-        <w:spacing w:after="0" w:line="240" w:lineRule="auto"/>
-      </w:pPr>
-      <w:r>
-        <w:t xml:space="preserve">Loop through all </w:t>
-      </w:r>
-      <w:r>
-        <w:t xml:space="preserve">Plant Loops having </w:t>
-      </w:r>
-      <w:proofErr w:type="spellStart"/>
-      <w:r>
-        <w:rPr>
-          <w:rFonts w:eastAsiaTheme="minorHAnsi"/>
-        </w:rPr>
-        <w:t>OS</w:t>
-      </w:r>
-      <w:proofErr w:type="gramStart"/>
-      <w:r>
-        <w:rPr>
-          <w:rFonts w:eastAsiaTheme="minorHAnsi"/>
-        </w:rPr>
-        <w:t>:Sizing:Plant</w:t>
-      </w:r>
-      <w:r>
-        <w:rPr>
-          <w:rFonts w:eastAsiaTheme="minorHAnsi"/>
-        </w:rPr>
-        <w:t>Loop</w:t>
-      </w:r>
-      <w:r>
-        <w:rPr>
-          <w:rFonts w:eastAsiaTheme="minorHAnsi"/>
-        </w:rPr>
-        <w:t>.LoopTy</w:t>
-      </w:r>
-      <w:r>
-        <w:rPr>
-          <w:rFonts w:eastAsiaTheme="minorHAnsi"/>
-        </w:rPr>
-        <w:t>pe</w:t>
-      </w:r>
-      <w:proofErr w:type="spellEnd"/>
-      <w:proofErr w:type="gramEnd"/>
-      <w:r>
-        <w:rPr>
-          <w:rFonts w:eastAsiaTheme="minorHAnsi"/>
-        </w:rPr>
-        <w:t xml:space="preserve"> = “Heating” and </w:t>
-      </w:r>
-      <w:proofErr w:type="spellStart"/>
-      <w:r>
-        <w:rPr>
-          <w:rFonts w:eastAsiaTheme="minorHAnsi"/>
-        </w:rPr>
-        <w:t>OS:PlantLoop</w:t>
-      </w:r>
-      <w:proofErr w:type="spellEnd"/>
-      <w:r>
-        <w:rPr>
-          <w:rFonts w:eastAsiaTheme="minorHAnsi"/>
-        </w:rPr>
-        <w:t>.</w:t>
-      </w:r>
-      <w:r>
-        <w:rPr>
-          <w:rFonts w:eastAsiaTheme="minorHAnsi"/>
-        </w:rPr>
-        <w:t xml:space="preserve"> </w:t>
-      </w:r>
-      <w:proofErr w:type="spellStart"/>
-      <w:r>
-        <w:rPr>
-          <w:rFonts w:eastAsiaTheme="minorHAnsi"/>
-        </w:rPr>
-        <w:t>CommonPipe</w:t>
-      </w:r>
-      <w:r>
-        <w:rPr>
-          <w:rFonts w:eastAsiaTheme="minorHAnsi"/>
-        </w:rPr>
-        <w:t>Simulation</w:t>
-      </w:r>
-      <w:proofErr w:type="spellEnd"/>
-      <w:r>
-        <w:rPr>
-          <w:rFonts w:eastAsiaTheme="minorHAnsi"/>
-        </w:rPr>
-        <w:t xml:space="preserve"> setting = “</w:t>
-      </w:r>
-      <w:proofErr w:type="spellStart"/>
-      <w:r>
-        <w:rPr>
-          <w:rFonts w:eastAsiaTheme="minorHAnsi"/>
-        </w:rPr>
-        <w:t>TwoWayCommonPipe</w:t>
-      </w:r>
-      <w:proofErr w:type="spellEnd"/>
-      <w:r>
-        <w:rPr>
-          <w:rFonts w:eastAsiaTheme="minorHAnsi"/>
-        </w:rPr>
-        <w:t xml:space="preserve">” </w:t>
-      </w:r>
-    </w:p>
-    <w:p>
-      <w:pPr>
-        <w:pStyle w:val="ListParagraph"/>
-        <w:spacing w:after="0" w:line="240" w:lineRule="auto"/>
-      </w:pPr>
-    </w:p>
-    <w:p>
-      <w:pPr>
-        <w:pStyle w:val="ListParagraph"/>
-        <w:numPr>
-          <w:ilvl w:val="0"/>
-          <w:numId w:val="20"/>
-        </w:numPr>
-        <w:spacing w:after="0" w:line="240" w:lineRule="auto"/>
-      </w:pPr>
-      <w:r>
-        <w:t xml:space="preserve">Read the first component on the demand inlet branch to determine the type of pump object – will be either </w:t>
-      </w:r>
-      <w:proofErr w:type="spellStart"/>
-      <w:r>
-        <w:rPr>
-          <w:rFonts w:eastAsiaTheme="minorHAnsi"/>
-        </w:rPr>
-        <w:t>OS:Pump:ConstantSpeed</w:t>
-      </w:r>
-      <w:proofErr w:type="spellEnd"/>
-      <w:r>
-        <w:rPr>
-          <w:rFonts w:eastAsiaTheme="minorHAnsi"/>
-        </w:rPr>
-        <w:t xml:space="preserve"> or </w:t>
-      </w:r>
-      <w:proofErr w:type="spellStart"/>
-      <w:r>
-        <w:rPr>
-          <w:rFonts w:eastAsiaTheme="minorHAnsi"/>
-        </w:rPr>
-        <w:t>OS:Pump:Variable</w:t>
-      </w:r>
-      <w:proofErr w:type="spellEnd"/>
-      <w:r>
-        <w:rPr>
-          <w:rFonts w:eastAsiaTheme="minorHAnsi"/>
-        </w:rPr>
-        <w:t xml:space="preserve"> Speed</w:t>
-      </w:r>
-    </w:p>
-    <w:p>
-      <w:pPr>
-        <w:pStyle w:val="ListParagraph"/>
-        <w:spacing w:after="0" w:line="240" w:lineRule="auto"/>
-        <w:ind w:left="1080"/>
-      </w:pPr>
-    </w:p>
-    <w:p>
-      <w:pPr>
-        <w:pStyle w:val="ListParagraph"/>
-        <w:numPr>
-          <w:ilvl w:val="0"/>
-          <w:numId w:val="20"/>
-        </w:numPr>
-        <w:spacing w:after="0" w:line="240" w:lineRule="auto"/>
-      </w:pPr>
-      <w:r>
-        <w:rPr>
-          <w:rFonts w:eastAsiaTheme="minorHAnsi"/>
-        </w:rPr>
-        <w:t>I</w:t>
-      </w:r>
-      <w:r>
-        <w:t xml:space="preserve">f component = </w:t>
-      </w:r>
-      <w:proofErr w:type="spellStart"/>
-      <w:r>
-        <w:rPr>
-          <w:rFonts w:eastAsiaTheme="minorHAnsi"/>
-        </w:rPr>
-        <w:t>OS:Pump:ConstantSpeed</w:t>
-      </w:r>
-      <w:proofErr w:type="spellEnd"/>
-      <w:r>
-        <w:rPr>
-          <w:rFonts w:eastAsiaTheme="minorHAnsi"/>
-        </w:rPr>
-        <w:t xml:space="preserve"> object then </w:t>
-      </w:r>
-    </w:p>
-    <w:p>
-      <w:pPr>
-        <w:pStyle w:val="ListParagraph"/>
-        <w:rPr>
-          <w:rFonts w:eastAsiaTheme="minorHAnsi"/>
-        </w:rPr>
-      </w:pPr>
-    </w:p>
-    <w:p>
-      <w:pPr>
-        <w:pStyle w:val="ListParagraph"/>
-        <w:numPr>
-          <w:ilvl w:val="1"/>
-          <w:numId w:val="20"/>
-        </w:numPr>
-        <w:spacing w:after="0" w:line="240" w:lineRule="auto"/>
-      </w:pPr>
-      <w:r>
-        <w:rPr>
-          <w:rFonts w:eastAsiaTheme="minorHAnsi"/>
-        </w:rPr>
-        <w:t xml:space="preserve">read and store </w:t>
-      </w:r>
-      <w:proofErr w:type="spellStart"/>
-      <w:r>
-        <w:rPr>
-          <w:rFonts w:eastAsiaTheme="minorHAnsi"/>
-        </w:rPr>
-        <w:t>OS:Pump:ConstantSpeed</w:t>
-      </w:r>
-      <w:proofErr w:type="spellEnd"/>
-      <w:r>
-        <w:rPr>
-          <w:rFonts w:eastAsiaTheme="minorHAnsi"/>
-        </w:rPr>
-        <w:t xml:space="preserve"> attributes:</w:t>
-      </w:r>
-    </w:p>
-    <w:p>
-      <w:pPr>
-        <w:pStyle w:val="ListParagraph"/>
-        <w:numPr>
-          <w:ilvl w:val="2"/>
-          <w:numId w:val="20"/>
-        </w:numPr>
-        <w:spacing w:after="0" w:line="240" w:lineRule="auto"/>
-      </w:pPr>
-      <w:r>
-        <w:t>Name</w:t>
-      </w:r>
-    </w:p>
-    <w:p>
-      <w:pPr>
-        <w:pStyle w:val="ListParagraph"/>
-        <w:numPr>
-          <w:ilvl w:val="2"/>
-          <w:numId w:val="20"/>
-        </w:numPr>
-        <w:spacing w:after="0" w:line="240" w:lineRule="auto"/>
-      </w:pPr>
-      <w:r>
-        <w:t>Rated Flow Rate</w:t>
-      </w:r>
-    </w:p>
-    <w:p>
-      <w:pPr>
-        <w:pStyle w:val="ListParagraph"/>
-        <w:numPr>
-          <w:ilvl w:val="2"/>
-          <w:numId w:val="20"/>
-        </w:numPr>
-        <w:spacing w:after="0" w:line="240" w:lineRule="auto"/>
-      </w:pPr>
-      <w:r>
-        <w:t>Rated Pump Head</w:t>
-      </w:r>
-    </w:p>
-    <w:p>
-      <w:pPr>
-        <w:pStyle w:val="ListParagraph"/>
-        <w:numPr>
-          <w:ilvl w:val="2"/>
-          <w:numId w:val="20"/>
-        </w:numPr>
-        <w:spacing w:after="0" w:line="240" w:lineRule="auto"/>
-      </w:pPr>
-      <w:r>
-        <w:t>Rated Power Consumption</w:t>
-      </w:r>
-    </w:p>
-    <w:p>
-      <w:pPr>
-        <w:pStyle w:val="ListParagraph"/>
-        <w:numPr>
-          <w:ilvl w:val="2"/>
-          <w:numId w:val="20"/>
-        </w:numPr>
-        <w:spacing w:after="0" w:line="240" w:lineRule="auto"/>
-      </w:pPr>
-      <w:r>
-        <w:t>Motor Efficiency</w:t>
-      </w:r>
-    </w:p>
-    <w:p>
-      <w:pPr>
-        <w:pStyle w:val="ListParagraph"/>
-        <w:numPr>
-          <w:ilvl w:val="2"/>
-          <w:numId w:val="20"/>
-        </w:numPr>
-        <w:spacing w:after="0" w:line="240" w:lineRule="auto"/>
-      </w:pPr>
-      <w:r>
-        <w:t>Fraction of Motor Inefficiencies to Fluid Stream</w:t>
-      </w:r>
-    </w:p>
-    <w:p>
-      <w:pPr>
-        <w:pStyle w:val="ListParagraph"/>
-        <w:numPr>
-          <w:ilvl w:val="2"/>
-          <w:numId w:val="20"/>
-        </w:numPr>
-        <w:spacing w:after="0" w:line="240" w:lineRule="auto"/>
-      </w:pPr>
-      <w:r>
-        <w:t>Pump Control Type</w:t>
-      </w:r>
-    </w:p>
-    <w:p>
-      <w:pPr>
-        <w:pStyle w:val="ListParagraph"/>
-        <w:spacing w:after="0" w:line="240" w:lineRule="auto"/>
-        <w:ind w:left="1980"/>
-      </w:pPr>
-    </w:p>
-    <w:p>
-      <w:pPr>
-        <w:pStyle w:val="ListParagraph"/>
-        <w:numPr>
-          <w:ilvl w:val="1"/>
-          <w:numId w:val="20"/>
-        </w:numPr>
-        <w:spacing w:after="0" w:line="240" w:lineRule="auto"/>
-      </w:pPr>
-      <w:r>
-        <w:t xml:space="preserve">Remove </w:t>
-      </w:r>
-      <w:proofErr w:type="spellStart"/>
-      <w:r>
-        <w:rPr>
-          <w:rFonts w:eastAsiaTheme="minorHAnsi"/>
-        </w:rPr>
-        <w:t>OS:Pump:ConstantSpeed</w:t>
-      </w:r>
-      <w:proofErr w:type="spellEnd"/>
-      <w:r>
-        <w:rPr>
-          <w:rFonts w:eastAsiaTheme="minorHAnsi"/>
-        </w:rPr>
-        <w:t xml:space="preserve"> object</w:t>
-      </w:r>
-    </w:p>
-    <w:p>
-      <w:pPr>
-        <w:pStyle w:val="ListParagraph"/>
-        <w:spacing w:after="0" w:line="240" w:lineRule="auto"/>
-        <w:ind w:left="1260"/>
-      </w:pPr>
-    </w:p>
-    <w:p>
-      <w:pPr>
-        <w:pStyle w:val="ListParagraph"/>
-        <w:numPr>
-          <w:ilvl w:val="1"/>
-          <w:numId w:val="20"/>
-        </w:numPr>
-        <w:spacing w:after="0" w:line="240" w:lineRule="auto"/>
-      </w:pPr>
-      <w:r>
-        <w:rPr>
-          <w:rFonts w:eastAsiaTheme="minorHAnsi"/>
-        </w:rPr>
-        <w:t xml:space="preserve">Add and configure new </w:t>
-      </w:r>
-      <w:proofErr w:type="spellStart"/>
-      <w:r>
-        <w:rPr>
-          <w:rFonts w:eastAsiaTheme="minorHAnsi"/>
-        </w:rPr>
-        <w:t>OS:Pump:</w:t>
-      </w:r>
-      <w:r>
-        <w:rPr>
-          <w:rFonts w:eastAsiaTheme="minorHAnsi"/>
-        </w:rPr>
-        <w:t>Variable</w:t>
-      </w:r>
-      <w:r>
-        <w:rPr>
-          <w:rFonts w:eastAsiaTheme="minorHAnsi"/>
-        </w:rPr>
-        <w:t>Speed</w:t>
-      </w:r>
-      <w:proofErr w:type="spellEnd"/>
-      <w:r>
-        <w:rPr>
-          <w:rFonts w:eastAsiaTheme="minorHAnsi"/>
-        </w:rPr>
-        <w:t xml:space="preserve"> object (*persist existing values)</w:t>
-      </w:r>
-    </w:p>
-    <w:p>
-      <w:pPr>
-        <w:pStyle w:val="ListParagraph"/>
-        <w:spacing w:after="0" w:line="240" w:lineRule="auto"/>
-        <w:ind w:left="1260"/>
-      </w:pPr>
-    </w:p>
-    <w:p>
-      <w:pPr>
-        <w:pStyle w:val="ListParagraph"/>
-        <w:numPr>
-          <w:ilvl w:val="2"/>
-          <w:numId w:val="20"/>
-        </w:numPr>
-        <w:spacing w:after="0" w:line="240" w:lineRule="auto"/>
-      </w:pPr>
-      <w:r>
-        <w:t>New Name</w:t>
-      </w:r>
-    </w:p>
-    <w:p>
-      <w:pPr>
-        <w:pStyle w:val="ListParagraph"/>
-        <w:numPr>
-          <w:ilvl w:val="2"/>
-          <w:numId w:val="20"/>
-        </w:numPr>
-        <w:spacing w:after="0" w:line="240" w:lineRule="auto"/>
-      </w:pPr>
-      <w:r>
-        <w:t>*Set Rated Flow Rate</w:t>
-      </w:r>
-    </w:p>
-    <w:p>
-      <w:pPr>
-        <w:pStyle w:val="ListParagraph"/>
-        <w:numPr>
-          <w:ilvl w:val="2"/>
-          <w:numId w:val="20"/>
-        </w:numPr>
-        <w:spacing w:after="0" w:line="240" w:lineRule="auto"/>
-      </w:pPr>
-      <w:r>
-        <w:t>*Set Rated Pump Head</w:t>
-      </w:r>
-    </w:p>
-    <w:p>
-      <w:pPr>
-        <w:pStyle w:val="ListParagraph"/>
-        <w:numPr>
-          <w:ilvl w:val="2"/>
-          <w:numId w:val="20"/>
-        </w:numPr>
-        <w:spacing w:after="0" w:line="240" w:lineRule="auto"/>
-      </w:pPr>
-      <w:r>
-        <w:t>*Set Rated Power Consumption</w:t>
-      </w:r>
-    </w:p>
-    <w:p>
-      <w:pPr>
-        <w:pStyle w:val="ListParagraph"/>
-        <w:numPr>
-          <w:ilvl w:val="2"/>
-          <w:numId w:val="20"/>
-        </w:numPr>
-        <w:spacing w:after="0" w:line="240" w:lineRule="auto"/>
-      </w:pPr>
-      <w:r>
-        <w:t>*Set Motor Efficiency</w:t>
-      </w:r>
-    </w:p>
-    <w:p>
-      <w:pPr>
-        <w:pStyle w:val="ListParagraph"/>
-        <w:numPr>
-          <w:ilvl w:val="2"/>
-          <w:numId w:val="20"/>
-        </w:numPr>
-        <w:spacing w:after="0" w:line="240" w:lineRule="auto"/>
-      </w:pPr>
-      <w:r>
-        <w:t>* Set Fraction of Motor Inefficiencies to Fluid Stream</w:t>
-      </w:r>
-    </w:p>
-    <w:p>
-      <w:pPr>
-        <w:pStyle w:val="ListParagraph"/>
-        <w:numPr>
-          <w:ilvl w:val="2"/>
-          <w:numId w:val="20"/>
-        </w:numPr>
-        <w:spacing w:after="0" w:line="240" w:lineRule="auto"/>
-      </w:pPr>
-      <w:r>
-        <w:lastRenderedPageBreak/>
-        <w:t>Create and set new Part Load Performance Curve Coefficients</w:t>
-      </w:r>
-    </w:p>
-    <w:p>
-      <w:pPr>
-        <w:pStyle w:val="ListParagraph"/>
-        <w:numPr>
-          <w:ilvl w:val="3"/>
-          <w:numId w:val="20"/>
-        </w:numPr>
-        <w:spacing w:after="0" w:line="240" w:lineRule="auto"/>
-      </w:pPr>
-      <w:r>
-        <w:t>Coefficient C1 =0</w:t>
-      </w:r>
-    </w:p>
-    <w:p>
-      <w:pPr>
-        <w:pStyle w:val="ListParagraph"/>
-        <w:numPr>
-          <w:ilvl w:val="3"/>
-          <w:numId w:val="20"/>
-        </w:numPr>
-        <w:spacing w:after="0" w:line="240" w:lineRule="auto"/>
-      </w:pPr>
-      <w:r>
-        <w:t>Coefficient C2 =0.0205</w:t>
-      </w:r>
-    </w:p>
-    <w:p>
-      <w:pPr>
-        <w:pStyle w:val="ListParagraph"/>
-        <w:numPr>
-          <w:ilvl w:val="3"/>
-          <w:numId w:val="20"/>
-        </w:numPr>
-        <w:spacing w:after="0" w:line="240" w:lineRule="auto"/>
-      </w:pPr>
-      <w:r>
-        <w:t>Coefficient C3 =0.4101</w:t>
-      </w:r>
-    </w:p>
-    <w:p>
-      <w:pPr>
-        <w:pStyle w:val="ListParagraph"/>
-        <w:numPr>
-          <w:ilvl w:val="3"/>
-          <w:numId w:val="20"/>
-        </w:numPr>
-        <w:spacing w:after="0" w:line="240" w:lineRule="auto"/>
-      </w:pPr>
-      <w:r>
-        <w:t>Coefficient C4 =0.5753</w:t>
-      </w:r>
-    </w:p>
-    <w:p>
-      <w:pPr>
-        <w:pStyle w:val="ListParagraph"/>
-        <w:spacing w:after="0" w:line="240" w:lineRule="auto"/>
-        <w:ind w:left="3240"/>
-      </w:pPr>
-      <w:r>
-        <w:t xml:space="preserve"> </w:t>
-      </w:r>
-    </w:p>
-    <w:p>
-      <w:pPr>
-        <w:pStyle w:val="ListParagraph"/>
-        <w:numPr>
-          <w:ilvl w:val="2"/>
-          <w:numId w:val="20"/>
-        </w:numPr>
-        <w:spacing w:after="0" w:line="240" w:lineRule="auto"/>
-      </w:pPr>
-      <w:r>
-        <w:t>Minimum Flow Rate</w:t>
-      </w:r>
-    </w:p>
-    <w:p>
-      <w:pPr>
-        <w:pStyle w:val="ListParagraph"/>
-        <w:numPr>
-          <w:ilvl w:val="3"/>
-          <w:numId w:val="20"/>
-        </w:numPr>
-        <w:spacing w:after="0" w:line="240" w:lineRule="auto"/>
-      </w:pPr>
-      <w:r>
-        <w:t xml:space="preserve">If Rated Flow Rate &lt;&gt; </w:t>
-      </w:r>
-      <w:proofErr w:type="spellStart"/>
-      <w:r>
-        <w:t>Autosized</w:t>
-      </w:r>
-      <w:proofErr w:type="spellEnd"/>
-      <w:r>
-        <w:t xml:space="preserve"> then </w:t>
-      </w:r>
-    </w:p>
-    <w:p>
-      <w:pPr>
-        <w:pStyle w:val="ListParagraph"/>
-        <w:numPr>
-          <w:ilvl w:val="4"/>
-          <w:numId w:val="20"/>
-        </w:numPr>
-        <w:spacing w:after="0" w:line="240" w:lineRule="auto"/>
-      </w:pPr>
-      <w:r>
-        <w:t>Set Minimum Flow Rate = (Rated Flow Rate x 0.30)</w:t>
-      </w:r>
-    </w:p>
-    <w:p>
-      <w:pPr>
-        <w:pStyle w:val="ListParagraph"/>
-        <w:numPr>
-          <w:ilvl w:val="3"/>
-          <w:numId w:val="20"/>
-        </w:numPr>
-        <w:spacing w:after="0" w:line="240" w:lineRule="auto"/>
-      </w:pPr>
-      <w:r>
-        <w:t xml:space="preserve">If Rated Flow Rate == </w:t>
-      </w:r>
-      <w:proofErr w:type="spellStart"/>
-      <w:r>
-        <w:t>Autosized</w:t>
-      </w:r>
-      <w:proofErr w:type="spellEnd"/>
-      <w:r>
-        <w:t xml:space="preserve"> then set execute an OS sizing run.</w:t>
-      </w:r>
-    </w:p>
-    <w:p>
-      <w:pPr>
-        <w:pStyle w:val="ListParagraph"/>
-        <w:numPr>
-          <w:ilvl w:val="4"/>
-          <w:numId w:val="20"/>
-        </w:numPr>
-        <w:spacing w:after="0" w:line="240" w:lineRule="auto"/>
-      </w:pPr>
-      <w:r>
-        <w:t xml:space="preserve">Retrieve pump Rated Flow Rate from SQL output table. </w:t>
-      </w:r>
-    </w:p>
-    <w:p>
-      <w:pPr>
-        <w:pStyle w:val="ListParagraph"/>
-        <w:numPr>
-          <w:ilvl w:val="4"/>
-          <w:numId w:val="20"/>
-        </w:numPr>
-        <w:spacing w:after="0" w:line="240" w:lineRule="auto"/>
-      </w:pPr>
-      <w:r>
-        <w:t>Set Minimum Flow Rate = (Rated Flow Rate x 0.30)</w:t>
-      </w:r>
-    </w:p>
-    <w:p>
-      <w:pPr>
-        <w:pStyle w:val="ListParagraph"/>
-        <w:numPr>
-          <w:ilvl w:val="2"/>
-          <w:numId w:val="20"/>
-        </w:numPr>
-        <w:spacing w:after="0" w:line="240" w:lineRule="auto"/>
-      </w:pPr>
-      <w:r>
-        <w:t xml:space="preserve">* Set Pump Control Type </w:t>
-      </w:r>
-    </w:p>
-    <w:p>
-      <w:pPr>
-        <w:pStyle w:val="ListParagraph"/>
-        <w:spacing w:after="0" w:line="240" w:lineRule="auto"/>
-        <w:ind w:left="1800"/>
-      </w:pPr>
-    </w:p>
-    <w:p>
-      <w:pPr>
-        <w:pStyle w:val="ListParagraph"/>
-        <w:numPr>
-          <w:ilvl w:val="0"/>
-          <w:numId w:val="20"/>
-        </w:numPr>
-        <w:spacing w:after="0" w:line="240" w:lineRule="auto"/>
-      </w:pPr>
-      <w:r>
-        <w:rPr>
-          <w:rFonts w:eastAsiaTheme="minorHAnsi"/>
-        </w:rPr>
-        <w:t>I</w:t>
-      </w:r>
-      <w:r>
-        <w:t xml:space="preserve">f component = </w:t>
-      </w:r>
-      <w:proofErr w:type="spellStart"/>
-      <w:r>
-        <w:rPr>
-          <w:rFonts w:eastAsiaTheme="minorHAnsi"/>
-        </w:rPr>
-        <w:t>OS:Pump:</w:t>
-      </w:r>
-      <w:r>
-        <w:rPr>
-          <w:rFonts w:eastAsiaTheme="minorHAnsi"/>
-        </w:rPr>
-        <w:t>Variable</w:t>
-      </w:r>
-      <w:r>
-        <w:rPr>
-          <w:rFonts w:eastAsiaTheme="minorHAnsi"/>
-        </w:rPr>
-        <w:t>Speed</w:t>
-      </w:r>
-      <w:proofErr w:type="spellEnd"/>
-      <w:r>
-        <w:rPr>
-          <w:rFonts w:eastAsiaTheme="minorHAnsi"/>
-        </w:rPr>
-        <w:t xml:space="preserve"> object then </w:t>
-      </w:r>
-    </w:p>
-    <w:p>
-      <w:pPr>
-        <w:pStyle w:val="ListParagraph"/>
-        <w:rPr>
-          <w:rFonts w:eastAsiaTheme="minorHAnsi"/>
-        </w:rPr>
-      </w:pPr>
-    </w:p>
-    <w:p>
-      <w:pPr>
-        <w:pStyle w:val="ListParagraph"/>
-        <w:numPr>
-          <w:ilvl w:val="1"/>
-          <w:numId w:val="20"/>
-        </w:numPr>
-        <w:spacing w:after="0" w:line="240" w:lineRule="auto"/>
-      </w:pPr>
-      <w:r>
-        <w:rPr>
-          <w:rFonts w:eastAsiaTheme="minorHAnsi"/>
-        </w:rPr>
-        <w:t xml:space="preserve">read and store </w:t>
-      </w:r>
-      <w:proofErr w:type="spellStart"/>
-      <w:r>
-        <w:rPr>
-          <w:rFonts w:eastAsiaTheme="minorHAnsi"/>
-        </w:rPr>
-        <w:t>OS:Pump:</w:t>
-      </w:r>
-      <w:r>
-        <w:rPr>
-          <w:rFonts w:eastAsiaTheme="minorHAnsi"/>
-        </w:rPr>
-        <w:t>Variable</w:t>
-      </w:r>
-      <w:r>
-        <w:rPr>
-          <w:rFonts w:eastAsiaTheme="minorHAnsi"/>
-        </w:rPr>
-        <w:t>Speed</w:t>
-      </w:r>
-      <w:proofErr w:type="spellEnd"/>
-      <w:r>
-        <w:rPr>
-          <w:rFonts w:eastAsiaTheme="minorHAnsi"/>
-        </w:rPr>
-        <w:t xml:space="preserve"> attributes:</w:t>
-      </w:r>
-    </w:p>
-    <w:p>
-      <w:pPr>
-        <w:pStyle w:val="ListParagraph"/>
-        <w:numPr>
-          <w:ilvl w:val="2"/>
-          <w:numId w:val="20"/>
-        </w:numPr>
-        <w:spacing w:after="0" w:line="240" w:lineRule="auto"/>
-      </w:pPr>
-      <w:r>
-        <w:t>Name</w:t>
-      </w:r>
-    </w:p>
-    <w:p>
-      <w:pPr>
-        <w:pStyle w:val="ListParagraph"/>
-        <w:numPr>
-          <w:ilvl w:val="2"/>
-          <w:numId w:val="20"/>
-        </w:numPr>
-        <w:spacing w:after="0" w:line="240" w:lineRule="auto"/>
-      </w:pPr>
-      <w:r>
-        <w:t>Rated Flow Rate</w:t>
-      </w:r>
-    </w:p>
-    <w:p>
-      <w:pPr>
-        <w:pStyle w:val="ListParagraph"/>
-        <w:numPr>
-          <w:ilvl w:val="2"/>
-          <w:numId w:val="20"/>
-        </w:numPr>
-        <w:spacing w:after="0" w:line="240" w:lineRule="auto"/>
-      </w:pPr>
-      <w:r>
-        <w:t>Rated Pump Head</w:t>
-      </w:r>
-    </w:p>
-    <w:p>
-      <w:pPr>
-        <w:pStyle w:val="ListParagraph"/>
-        <w:numPr>
-          <w:ilvl w:val="2"/>
-          <w:numId w:val="20"/>
-        </w:numPr>
-        <w:spacing w:after="0" w:line="240" w:lineRule="auto"/>
-      </w:pPr>
-      <w:r>
-        <w:t>Rated Power Consumption</w:t>
-      </w:r>
-    </w:p>
-    <w:p>
-      <w:pPr>
-        <w:pStyle w:val="ListParagraph"/>
-        <w:numPr>
-          <w:ilvl w:val="2"/>
-          <w:numId w:val="20"/>
-        </w:numPr>
-        <w:spacing w:after="0" w:line="240" w:lineRule="auto"/>
-      </w:pPr>
-      <w:r>
-        <w:t>Motor Efficiency</w:t>
-      </w:r>
-    </w:p>
-    <w:p>
-      <w:pPr>
-        <w:pStyle w:val="ListParagraph"/>
-        <w:numPr>
-          <w:ilvl w:val="2"/>
-          <w:numId w:val="20"/>
-        </w:numPr>
-        <w:spacing w:after="0" w:line="240" w:lineRule="auto"/>
-      </w:pPr>
-      <w:r>
-        <w:t>Fraction of Motor Inefficiencies to Fluid Stream</w:t>
-      </w:r>
-    </w:p>
-    <w:p>
-      <w:pPr>
-        <w:pStyle w:val="ListParagraph"/>
-        <w:numPr>
-          <w:ilvl w:val="2"/>
-          <w:numId w:val="20"/>
-        </w:numPr>
-        <w:spacing w:after="0" w:line="240" w:lineRule="auto"/>
-      </w:pPr>
-      <w:r>
-        <w:t>Minimum Flow Rate</w:t>
-      </w:r>
-    </w:p>
-    <w:p>
-      <w:pPr>
-        <w:pStyle w:val="ListParagraph"/>
-        <w:numPr>
-          <w:ilvl w:val="2"/>
-          <w:numId w:val="20"/>
-        </w:numPr>
-        <w:spacing w:after="0" w:line="240" w:lineRule="auto"/>
-      </w:pPr>
-      <w:r>
-        <w:t>Pump Control Type</w:t>
-      </w:r>
-    </w:p>
-    <w:p>
-      <w:pPr>
-        <w:pStyle w:val="ListParagraph"/>
-        <w:spacing w:after="0" w:line="240" w:lineRule="auto"/>
-        <w:ind w:left="1980"/>
-      </w:pPr>
-    </w:p>
-    <w:p>
-      <w:pPr>
-        <w:pStyle w:val="ListParagraph"/>
-        <w:numPr>
-          <w:ilvl w:val="1"/>
-          <w:numId w:val="20"/>
-        </w:numPr>
-        <w:spacing w:after="0" w:line="240" w:lineRule="auto"/>
-      </w:pPr>
-      <w:r>
-        <w:t xml:space="preserve">Remove </w:t>
-      </w:r>
-      <w:proofErr w:type="spellStart"/>
-      <w:r>
-        <w:rPr>
-          <w:rFonts w:eastAsiaTheme="minorHAnsi"/>
-        </w:rPr>
-        <w:t>OS:Pump:</w:t>
-      </w:r>
-      <w:r>
-        <w:rPr>
-          <w:rFonts w:eastAsiaTheme="minorHAnsi"/>
-        </w:rPr>
-        <w:t>Variable</w:t>
-      </w:r>
-      <w:r>
-        <w:rPr>
-          <w:rFonts w:eastAsiaTheme="minorHAnsi"/>
-        </w:rPr>
-        <w:t>Speed</w:t>
-      </w:r>
-      <w:proofErr w:type="spellEnd"/>
-      <w:r>
-        <w:rPr>
-          <w:rFonts w:eastAsiaTheme="minorHAnsi"/>
-        </w:rPr>
-        <w:t xml:space="preserve"> object</w:t>
-      </w:r>
-    </w:p>
-    <w:p>
-      <w:pPr>
-        <w:pStyle w:val="ListParagraph"/>
-        <w:spacing w:after="0" w:line="240" w:lineRule="auto"/>
-        <w:ind w:left="1260"/>
-      </w:pPr>
-    </w:p>
-    <w:p>
-      <w:pPr>
-        <w:pStyle w:val="ListParagraph"/>
-        <w:numPr>
-          <w:ilvl w:val="1"/>
-          <w:numId w:val="20"/>
-        </w:numPr>
-        <w:spacing w:after="0" w:line="240" w:lineRule="auto"/>
-      </w:pPr>
-      <w:r>
-        <w:rPr>
-          <w:rFonts w:eastAsiaTheme="minorHAnsi"/>
-        </w:rPr>
-        <w:t xml:space="preserve">Add and configure new </w:t>
-      </w:r>
-      <w:proofErr w:type="spellStart"/>
-      <w:r>
-        <w:rPr>
-          <w:rFonts w:eastAsiaTheme="minorHAnsi"/>
-        </w:rPr>
-        <w:t>OS:Pump:</w:t>
-      </w:r>
-      <w:r>
-        <w:rPr>
-          <w:rFonts w:eastAsiaTheme="minorHAnsi"/>
-        </w:rPr>
-        <w:t>Variable</w:t>
-      </w:r>
-      <w:r>
-        <w:rPr>
-          <w:rFonts w:eastAsiaTheme="minorHAnsi"/>
-        </w:rPr>
-        <w:t>Speed</w:t>
-      </w:r>
-      <w:proofErr w:type="spellEnd"/>
-      <w:r>
-        <w:rPr>
-          <w:rFonts w:eastAsiaTheme="minorHAnsi"/>
-        </w:rPr>
-        <w:t xml:space="preserve"> object (*persist existing values)</w:t>
-      </w:r>
-    </w:p>
-    <w:p>
-      <w:pPr>
-        <w:pStyle w:val="ListParagraph"/>
-        <w:spacing w:after="0" w:line="240" w:lineRule="auto"/>
-        <w:ind w:left="1260"/>
-      </w:pPr>
-    </w:p>
-    <w:p>
-      <w:pPr>
-        <w:pStyle w:val="ListParagraph"/>
-        <w:numPr>
-          <w:ilvl w:val="2"/>
-          <w:numId w:val="20"/>
-        </w:numPr>
-        <w:spacing w:after="0" w:line="240" w:lineRule="auto"/>
-      </w:pPr>
-      <w:r>
-        <w:t>New Name</w:t>
-      </w:r>
-    </w:p>
-    <w:p>
-      <w:pPr>
-        <w:pStyle w:val="ListParagraph"/>
-        <w:numPr>
-          <w:ilvl w:val="2"/>
-          <w:numId w:val="20"/>
-        </w:numPr>
-        <w:spacing w:after="0" w:line="240" w:lineRule="auto"/>
-      </w:pPr>
-      <w:r>
-        <w:t>*Set Rated Flow Rate</w:t>
-      </w:r>
-    </w:p>
-    <w:p>
-      <w:pPr>
-        <w:pStyle w:val="ListParagraph"/>
-        <w:numPr>
-          <w:ilvl w:val="2"/>
-          <w:numId w:val="20"/>
-        </w:numPr>
-        <w:spacing w:after="0" w:line="240" w:lineRule="auto"/>
-      </w:pPr>
-      <w:r>
-        <w:t>*Set Rated Pump Head</w:t>
-      </w:r>
-    </w:p>
-    <w:p>
-      <w:pPr>
-        <w:pStyle w:val="ListParagraph"/>
-        <w:numPr>
-          <w:ilvl w:val="2"/>
-          <w:numId w:val="20"/>
-        </w:numPr>
-        <w:spacing w:after="0" w:line="240" w:lineRule="auto"/>
-      </w:pPr>
-      <w:r>
-        <w:t>*Set Rated Power Consumption</w:t>
-      </w:r>
-    </w:p>
-    <w:p>
-      <w:pPr>
-        <w:pStyle w:val="ListParagraph"/>
-        <w:numPr>
-          <w:ilvl w:val="2"/>
-          <w:numId w:val="20"/>
-        </w:numPr>
-        <w:spacing w:after="0" w:line="240" w:lineRule="auto"/>
-      </w:pPr>
-      <w:r>
-        <w:t>*Set Motor Efficiency</w:t>
-      </w:r>
-    </w:p>
-    <w:p>
-      <w:pPr>
-        <w:pStyle w:val="ListParagraph"/>
-        <w:numPr>
-          <w:ilvl w:val="2"/>
-          <w:numId w:val="20"/>
-        </w:numPr>
-        <w:spacing w:after="0" w:line="240" w:lineRule="auto"/>
-      </w:pPr>
-      <w:r>
-        <w:t>* Set Fraction of Motor Inefficiencies to Fluid Stream</w:t>
-      </w:r>
-    </w:p>
-    <w:p>
-      <w:pPr>
-        <w:pStyle w:val="ListParagraph"/>
-        <w:numPr>
-          <w:ilvl w:val="2"/>
-          <w:numId w:val="20"/>
-        </w:numPr>
-        <w:spacing w:after="0" w:line="240" w:lineRule="auto"/>
-      </w:pPr>
-      <w:r>
-        <w:t>Create and set new Part Load Performance Curve Coefficients</w:t>
-      </w:r>
-    </w:p>
-    <w:p>
-      <w:pPr>
-        <w:pStyle w:val="ListParagraph"/>
-        <w:numPr>
-          <w:ilvl w:val="3"/>
-          <w:numId w:val="20"/>
-        </w:numPr>
-        <w:spacing w:after="0" w:line="240" w:lineRule="auto"/>
-      </w:pPr>
-      <w:r>
-        <w:t>Coefficient C1 =0</w:t>
-      </w:r>
-    </w:p>
-    <w:p>
-      <w:pPr>
-        <w:pStyle w:val="ListParagraph"/>
-        <w:numPr>
-          <w:ilvl w:val="3"/>
-          <w:numId w:val="20"/>
-        </w:numPr>
-        <w:spacing w:after="0" w:line="240" w:lineRule="auto"/>
-      </w:pPr>
-      <w:r>
-        <w:t>Coefficient C2 =0.0205</w:t>
-      </w:r>
-    </w:p>
-    <w:p>
-      <w:pPr>
-        <w:pStyle w:val="ListParagraph"/>
-        <w:numPr>
-          <w:ilvl w:val="3"/>
-          <w:numId w:val="20"/>
-        </w:numPr>
-        <w:spacing w:after="0" w:line="240" w:lineRule="auto"/>
-      </w:pPr>
-      <w:r>
-        <w:t>Coefficient C3 =0.4101</w:t>
-      </w:r>
-    </w:p>
-    <w:p>
-      <w:pPr>
-        <w:pStyle w:val="ListParagraph"/>
-        <w:numPr>
-          <w:ilvl w:val="3"/>
-          <w:numId w:val="20"/>
-        </w:numPr>
-        <w:spacing w:after="0" w:line="240" w:lineRule="auto"/>
-      </w:pPr>
-      <w:r>
-        <w:t>Coefficient C4 =0.5753</w:t>
-      </w:r>
-    </w:p>
-    <w:p>
-      <w:pPr>
-        <w:pStyle w:val="ListParagraph"/>
-        <w:numPr>
-          <w:ilvl w:val="2"/>
-          <w:numId w:val="20"/>
-        </w:numPr>
-        <w:spacing w:after="0" w:line="240" w:lineRule="auto"/>
-      </w:pPr>
-      <w:r>
-        <w:t>*Minimum Flow Rate</w:t>
-      </w:r>
-    </w:p>
-    <w:p>
-      <w:pPr>
-        <w:pStyle w:val="ListParagraph"/>
-        <w:numPr>
-          <w:ilvl w:val="3"/>
-          <w:numId w:val="20"/>
-        </w:numPr>
-        <w:spacing w:after="0" w:line="240" w:lineRule="auto"/>
-      </w:pPr>
-      <w:r>
-        <w:t>If Minimum Flow Rate &lt;&gt; 0 then</w:t>
-      </w:r>
-    </w:p>
-    <w:p>
-      <w:pPr>
-        <w:pStyle w:val="ListParagraph"/>
-        <w:numPr>
-          <w:ilvl w:val="4"/>
-          <w:numId w:val="20"/>
-        </w:numPr>
-        <w:spacing w:after="0" w:line="240" w:lineRule="auto"/>
-      </w:pPr>
-      <w:r>
-        <w:t xml:space="preserve">* Set Minimum </w:t>
-      </w:r>
-      <w:proofErr w:type="spellStart"/>
-      <w:r>
-        <w:t>FlowRate</w:t>
-      </w:r>
-      <w:proofErr w:type="spellEnd"/>
-      <w:r>
-        <w:t xml:space="preserve"> = Minimum Flow Rate</w:t>
-      </w:r>
-    </w:p>
-    <w:p>
-      <w:pPr>
-        <w:pStyle w:val="ListParagraph"/>
-        <w:numPr>
-          <w:ilvl w:val="3"/>
-          <w:numId w:val="20"/>
-        </w:numPr>
-        <w:spacing w:after="0" w:line="240" w:lineRule="auto"/>
-      </w:pPr>
-      <w:r>
-        <w:t xml:space="preserve">If Rated Flow Rate &lt;&gt; </w:t>
-      </w:r>
-      <w:proofErr w:type="spellStart"/>
-      <w:r>
-        <w:t>Autosized</w:t>
-      </w:r>
-      <w:proofErr w:type="spellEnd"/>
-      <w:r>
-        <w:t xml:space="preserve"> then </w:t>
-      </w:r>
-    </w:p>
-    <w:p>
-      <w:pPr>
-        <w:pStyle w:val="ListParagraph"/>
-        <w:numPr>
-          <w:ilvl w:val="4"/>
-          <w:numId w:val="20"/>
-        </w:numPr>
-        <w:spacing w:after="0" w:line="240" w:lineRule="auto"/>
-      </w:pPr>
-      <w:r>
-        <w:t>Set Minimum Flow Rate = (Rated Flow Rate x 0.30)</w:t>
-      </w:r>
-    </w:p>
-    <w:p>
-      <w:pPr>
-        <w:pStyle w:val="ListParagraph"/>
-        <w:numPr>
-          <w:ilvl w:val="3"/>
-          <w:numId w:val="20"/>
-        </w:numPr>
-        <w:spacing w:after="0" w:line="240" w:lineRule="auto"/>
-      </w:pPr>
-      <w:r>
-        <w:t xml:space="preserve">If Rated Flow Rate == </w:t>
-      </w:r>
-      <w:proofErr w:type="spellStart"/>
-      <w:r>
-        <w:t>Autosized</w:t>
-      </w:r>
-      <w:proofErr w:type="spellEnd"/>
-      <w:r>
-        <w:t xml:space="preserve"> then set execute an OS sizing run.</w:t>
-      </w:r>
-    </w:p>
-    <w:p>
-      <w:pPr>
-        <w:pStyle w:val="ListParagraph"/>
-        <w:numPr>
-          <w:ilvl w:val="4"/>
-          <w:numId w:val="20"/>
-        </w:numPr>
-        <w:spacing w:after="0" w:line="240" w:lineRule="auto"/>
-      </w:pPr>
-      <w:r>
-        <w:t xml:space="preserve">Retrieve pump Rated Flow Rate from SQL output table. </w:t>
-      </w:r>
-    </w:p>
-    <w:p>
-      <w:pPr>
-        <w:pStyle w:val="ListParagraph"/>
-        <w:numPr>
-          <w:ilvl w:val="4"/>
-          <w:numId w:val="20"/>
-        </w:numPr>
-        <w:spacing w:after="0" w:line="240" w:lineRule="auto"/>
-      </w:pPr>
-      <w:r>
-        <w:lastRenderedPageBreak/>
-        <w:t>Set Minimum Flow Rate = (Rated Flow Rate x 0.30)</w:t>
-      </w:r>
-    </w:p>
-    <w:p>
-      <w:pPr>
-        <w:pStyle w:val="ListParagraph"/>
-        <w:numPr>
-          <w:ilvl w:val="2"/>
-          <w:numId w:val="20"/>
-        </w:numPr>
-        <w:spacing w:after="0" w:line="240" w:lineRule="auto"/>
-      </w:pPr>
-      <w:r>
-        <w:t xml:space="preserve">* Set Pump Control Type </w:t>
-      </w:r>
-    </w:p>
-    <w:p>
-      <w:pPr>
-        <w:spacing w:after="0" w:line="240" w:lineRule="auto"/>
-      </w:pPr>
-    </w:p>
-    <w:p>
-      <w:pPr>
-        <w:pStyle w:val="ListParagraph"/>
-        <w:spacing w:after="0" w:line="240" w:lineRule="auto"/>
-        <w:ind w:left="1800"/>
-      </w:pPr>
-    </w:p>
-    <w:p>
-      <w:pPr>
-        <w:pStyle w:val="Heading3"/>
-        <w:ind w:left="360"/>
-      </w:pPr>
-      <w:r>
-        <w:t>Tests</w:t>
-      </w:r>
-    </w:p>
-    <w:p>
-      <w:pPr>
-        <w:spacing w:after="0"/>
+        <w:ind w:firstLine="720"/>
         <w:rPr>
           <w:b/>
         </w:rPr>
       </w:pPr>
-    </w:p>
-    <w:p>
-      <w:pPr>
-        <w:spacing w:after="0"/>
+      <w:r>
         <w:rPr>
           <w:b/>
         </w:rPr>
-      </w:pPr>
-      <w:commentRangeStart w:id="1"/>
-      <w:r>
-        <w:rPr>
-          <w:b/>
-        </w:rPr>
-        <w:t>This m</w:t>
-      </w:r>
-      <w:r>
-        <w:rPr>
-          <w:b/>
-        </w:rPr>
-        <w:t xml:space="preserve">easure </w:t>
-      </w:r>
-      <w:r>
-        <w:rPr>
-          <w:b/>
-        </w:rPr>
-        <w:t xml:space="preserve">applies </w:t>
-      </w:r>
-      <w:r>
-        <w:rPr>
-          <w:b/>
-        </w:rPr>
-        <w:t>to:</w:t>
-      </w:r>
-    </w:p>
-    <w:p>
-      <w:pPr>
-        <w:pStyle w:val="ListParagraph"/>
-        <w:numPr>
-          <w:ilvl w:val="0"/>
-          <w:numId w:val="6"/>
-        </w:numPr>
-      </w:pPr>
-      <w:r>
-        <w:t xml:space="preserve">Secondary School  </w:t>
-      </w:r>
-    </w:p>
-    <w:p>
-      <w:pPr>
-        <w:pStyle w:val="ListParagraph"/>
-        <w:numPr>
-          <w:ilvl w:val="0"/>
-          <w:numId w:val="6"/>
-        </w:numPr>
-      </w:pPr>
-      <w:r>
-        <w:t>Primary School</w:t>
-      </w:r>
-      <w:r>
-        <w:t xml:space="preserve"> </w:t>
-      </w:r>
-    </w:p>
-    <w:p>
-      <w:pPr>
-        <w:pStyle w:val="ListParagraph"/>
-        <w:numPr>
-          <w:ilvl w:val="0"/>
-          <w:numId w:val="6"/>
-        </w:numPr>
-      </w:pPr>
-      <w:r>
-        <w:t>Outpatient Healthcare</w:t>
-      </w:r>
-    </w:p>
-    <w:p>
-      <w:pPr>
-        <w:pStyle w:val="ListParagraph"/>
-        <w:numPr>
-          <w:ilvl w:val="0"/>
-          <w:numId w:val="6"/>
-        </w:numPr>
-      </w:pPr>
-      <w:r>
-        <w:t>Large Office</w:t>
-      </w:r>
-    </w:p>
-    <w:p>
-      <w:pPr>
-        <w:pStyle w:val="ListParagraph"/>
-        <w:numPr>
-          <w:ilvl w:val="0"/>
-          <w:numId w:val="6"/>
-        </w:numPr>
-      </w:pPr>
-      <w:r>
-        <w:t>Hospital</w:t>
-      </w:r>
-      <w:r>
-        <w:t xml:space="preserve"> </w:t>
-      </w:r>
-    </w:p>
-    <w:p>
-      <w:pPr>
-        <w:pStyle w:val="ListParagraph"/>
-        <w:numPr>
-          <w:ilvl w:val="0"/>
-          <w:numId w:val="6"/>
-        </w:numPr>
-      </w:pPr>
-      <w:r>
-        <w:t>Large Hotel</w:t>
-      </w:r>
-      <w:commentRangeEnd w:id="1"/>
-      <w:r>
-        <w:rPr>
-          <w:rStyle w:val="CommentReference"/>
-        </w:rPr>
-        <w:commentReference w:id="1"/>
+        <w:t>N/A</w:t>
       </w:r>
     </w:p>
     <w:p>
@@ -2307,6 +2236,89 @@
       <w:r>
         <w:t>Small Hotel</w:t>
       </w:r>
+    </w:p>
+    <w:p>
+      <w:pPr>
+        <w:pStyle w:val="ListParagraph"/>
+        <w:numPr>
+          <w:ilvl w:val="0"/>
+          <w:numId w:val="22"/>
+        </w:numPr>
+      </w:pPr>
+      <w:r>
+        <w:t xml:space="preserve">Secondary School  </w:t>
+      </w:r>
+    </w:p>
+    <w:p>
+      <w:pPr>
+        <w:pStyle w:val="ListParagraph"/>
+        <w:numPr>
+          <w:ilvl w:val="0"/>
+          <w:numId w:val="22"/>
+        </w:numPr>
+      </w:pPr>
+      <w:r>
+        <w:t>Primary School</w:t>
+      </w:r>
+      <w:r>
+        <w:t xml:space="preserve"> </w:t>
+      </w:r>
+    </w:p>
+    <w:p>
+      <w:pPr>
+        <w:pStyle w:val="ListParagraph"/>
+        <w:numPr>
+          <w:ilvl w:val="0"/>
+          <w:numId w:val="22"/>
+        </w:numPr>
+      </w:pPr>
+      <w:r>
+        <w:t>Outpatient Healthcare</w:t>
+      </w:r>
+    </w:p>
+    <w:p>
+      <w:pPr>
+        <w:pStyle w:val="ListParagraph"/>
+        <w:numPr>
+          <w:ilvl w:val="0"/>
+          <w:numId w:val="22"/>
+        </w:numPr>
+      </w:pPr>
+      <w:r>
+        <w:t>Large Office</w:t>
+      </w:r>
+    </w:p>
+    <w:p>
+      <w:pPr>
+        <w:pStyle w:val="ListParagraph"/>
+        <w:numPr>
+          <w:ilvl w:val="0"/>
+          <w:numId w:val="22"/>
+        </w:numPr>
+      </w:pPr>
+      <w:r>
+        <w:t>Hospital</w:t>
+      </w:r>
+      <w:r>
+        <w:t xml:space="preserve"> </w:t>
+      </w:r>
+    </w:p>
+    <w:p>
+      <w:pPr>
+        <w:pStyle w:val="ListParagraph"/>
+        <w:numPr>
+          <w:ilvl w:val="0"/>
+          <w:numId w:val="22"/>
+        </w:numPr>
+      </w:pPr>
+      <w:r>
+        <w:t>Large Hotel</w:t>
+      </w:r>
+    </w:p>
+    <w:p>
+      <w:pPr>
+        <w:pStyle w:val="ListParagraph"/>
+      </w:pPr>
     </w:p>
     <w:p>
       <w:pPr>
@@ -2421,6 +2433,7 @@
         </w:numPr>
       </w:pPr>
       <w:r>
+        <w:lastRenderedPageBreak/>
         <w:t>Table 5 on Page 29 of PNNL-21569 – “</w:t>
       </w:r>
       <w:r>
@@ -2445,7 +2458,7 @@
     </w:p>
     <w:p/>
     <w:sectPr>
-      <w:footerReference w:type="default" r:id="rId10"/>
+      <w:footerReference w:type="default" r:id="rId9"/>
       <w:pgSz w:w="12240" w:h="15840"/>
       <w:pgMar w:top="1440" w:right="1440" w:bottom="1440" w:left="1440" w:header="720" w:footer="720" w:gutter="0"/>
       <w:cols w:space="720"/>
@@ -2453,27 +2466,6 @@
     </w:sectPr>
   </w:body>
 </w:document>
-</file>
-
-<file path=word/comments.xml><?xml version="1.0" encoding="utf-8"?>
-<w:comments xmlns:wpc="http://schemas.microsoft.com/office/word/2010/wordprocessingCanvas" xmlns:mc="http://schemas.openxmlformats.org/markup-compatibility/2006" xmlns:o="urn:schemas-microsoft-com:office:office" xmlns:r="http://schemas.openxmlformats.org/officeDocument/2006/relationships" xmlns:m="http://schemas.openxmlformats.org/officeDocument/2006/math" xmlns:v="urn:schemas-microsoft-com:vml" xmlns:wp14="http://schemas.microsoft.com/office/word/2010/wordprocessingDrawing" xmlns:wp="http://schemas.openxmlformats.org/drawingml/2006/wordprocessingDrawing" xmlns:w10="urn:schemas-microsoft-com:office:word" xmlns:w="http://schemas.openxmlformats.org/wordprocessingml/2006/main" xmlns:w14="http://schemas.microsoft.com/office/word/2010/wordml" xmlns:wpg="http://schemas.microsoft.com/office/word/2010/wordprocessingGroup" xmlns:wpi="http://schemas.microsoft.com/office/word/2010/wordprocessingInk" xmlns:wne="http://schemas.microsoft.com/office/word/2006/wordml" xmlns:wps="http://schemas.microsoft.com/office/word/2010/wordprocessingShape" mc:Ignorable="w14 wp14">
-  <w:comment w:id="1" w:author="NREL" w:date="2015-07-30T09:25:00Z" w:initials="N">
-    <w:p>
-      <w:pPr>
-        <w:pStyle w:val="CommentText"/>
-      </w:pPr>
-      <w:r>
-        <w:rPr>
-          <w:rStyle w:val="CommentReference"/>
-        </w:rPr>
-        <w:annotationRef/>
-      </w:r>
-      <w:r>
-        <w:t>I actually can’t find a primary/secondary heating plant loop in any of these models…am I missing something?</w:t>
-      </w:r>
-    </w:p>
-  </w:comment>
-</w:comments>
 </file>
 
 <file path=word/endnotes.xml><?xml version="1.0" encoding="utf-8"?>
@@ -2537,7 +2529,7 @@
           <w:rPr>
             <w:noProof/>
           </w:rPr>
-          <w:t>1</w:t>
+          <w:t>4</w:t>
         </w:r>
         <w:r>
           <w:rPr>
@@ -6149,7 +6141,7 @@
 </file>
 
 <file path=customXml/itemProps1.xml><?xml version="1.0" encoding="utf-8"?>
-<ds:datastoreItem xmlns:ds="http://schemas.openxmlformats.org/officeDocument/2006/customXml" ds:itemID="{723EBA73-D80A-41AA-BF54-E21917B61435}">
+<ds:datastoreItem xmlns:ds="http://schemas.openxmlformats.org/officeDocument/2006/customXml" ds:itemID="{A2D0D543-21B5-445A-A57B-C118654B8E2B}">
   <ds:schemaRefs>
     <ds:schemaRef ds:uri="http://schemas.openxmlformats.org/officeDocument/2006/bibliography"/>
   </ds:schemaRefs>

</xml_diff>